<commit_message>
UPDATED PDF for Diagrams.pdf and design rationale
</commit_message>
<xml_diff>
--- a/docs/game/diagrams/Diagrams.docx
+++ b/docs/game/diagrams/Diagrams.docx
@@ -1,6 +1,6 @@
 
 <file path=word/document.xml><?xml version="1.0" encoding="utf-8"?>
-<w:document xmlns:wpc="http://schemas.microsoft.com/office/word/2010/wordprocessingCanvas" xmlns:cx="http://schemas.microsoft.com/office/drawing/2014/chartex" xmlns:cx1="http://schemas.microsoft.com/office/drawing/2015/9/8/chartex" xmlns:cx2="http://schemas.microsoft.com/office/drawing/2015/10/21/chartex" xmlns:cx3="http://schemas.microsoft.com/office/drawing/2016/5/9/chartex" xmlns:cx4="http://schemas.microsoft.com/office/drawing/2016/5/10/chartex" xmlns:cx5="http://schemas.microsoft.com/office/drawing/2016/5/11/chartex" xmlns:cx6="http://schemas.microsoft.com/office/drawing/2016/5/12/chartex" xmlns:cx7="http://schemas.microsoft.com/office/drawing/2016/5/13/chartex" xmlns:cx8="http://schemas.microsoft.com/office/drawing/2016/5/14/chartex" xmlns:mc="http://schemas.openxmlformats.org/markup-compatibility/2006" xmlns:aink="http://schemas.microsoft.com/office/drawing/2016/ink" xmlns:am3d="http://schemas.microsoft.com/office/drawing/2017/model3d" xmlns:o="urn:schemas-microsoft-com:office:office" xmlns:r="http://schemas.openxmlformats.org/officeDocument/2006/relationships" xmlns:m="http://schemas.openxmlformats.org/officeDocument/2006/math" xmlns:v="urn:schemas-microsoft-com:vml" xmlns:wp14="http://schemas.microsoft.com/office/word/2010/wordprocessingDrawing" xmlns:wp="http://schemas.openxmlformats.org/drawingml/2006/wordprocessingDrawing" xmlns:w10="urn:schemas-microsoft-com:office:word" xmlns:w="http://schemas.openxmlformats.org/wordprocessingml/2006/main" xmlns:w14="http://schemas.microsoft.com/office/word/2010/wordml" xmlns:w15="http://schemas.microsoft.com/office/word/2012/wordml" xmlns:w16cex="http://schemas.microsoft.com/office/word/2018/wordml/cex" xmlns:w16cid="http://schemas.microsoft.com/office/word/2016/wordml/cid" xmlns:w16="http://schemas.microsoft.com/office/word/2018/wordml" xmlns:w16sdtdh="http://schemas.microsoft.com/office/word/2020/wordml/sdtdatahash" xmlns:w16se="http://schemas.microsoft.com/office/word/2015/wordml/symex" xmlns:wpg="http://schemas.microsoft.com/office/word/2010/wordprocessingGroup" xmlns:wpi="http://schemas.microsoft.com/office/word/2010/wordprocessingInk" xmlns:wne="http://schemas.microsoft.com/office/word/2006/wordml" xmlns:wps="http://schemas.microsoft.com/office/word/2010/wordprocessingShape" mc:Ignorable="w14 w15 w16se w16cid w16 w16cex w16sdtdh wp14">
+<w:document xmlns:wpc="http://schemas.microsoft.com/office/word/2010/wordprocessingCanvas" xmlns:cx="http://schemas.microsoft.com/office/drawing/2014/chartex" xmlns:cx1="http://schemas.microsoft.com/office/drawing/2015/9/8/chartex" xmlns:cx2="http://schemas.microsoft.com/office/drawing/2015/10/21/chartex" xmlns:cx3="http://schemas.microsoft.com/office/drawing/2016/5/9/chartex" xmlns:cx4="http://schemas.microsoft.com/office/drawing/2016/5/10/chartex" xmlns:cx5="http://schemas.microsoft.com/office/drawing/2016/5/11/chartex" xmlns:cx6="http://schemas.microsoft.com/office/drawing/2016/5/12/chartex" xmlns:cx7="http://schemas.microsoft.com/office/drawing/2016/5/13/chartex" xmlns:cx8="http://schemas.microsoft.com/office/drawing/2016/5/14/chartex" xmlns:mc="http://schemas.openxmlformats.org/markup-compatibility/2006" xmlns:aink="http://schemas.microsoft.com/office/drawing/2016/ink" xmlns:am3d="http://schemas.microsoft.com/office/drawing/2017/model3d" xmlns:o="urn:schemas-microsoft-com:office:office" xmlns:oel="http://schemas.microsoft.com/office/2019/extlst" xmlns:r="http://schemas.openxmlformats.org/officeDocument/2006/relationships" xmlns:m="http://schemas.openxmlformats.org/officeDocument/2006/math" xmlns:v="urn:schemas-microsoft-com:vml" xmlns:wp14="http://schemas.microsoft.com/office/word/2010/wordprocessingDrawing" xmlns:wp="http://schemas.openxmlformats.org/drawingml/2006/wordprocessingDrawing" xmlns:w10="urn:schemas-microsoft-com:office:word" xmlns:w="http://schemas.openxmlformats.org/wordprocessingml/2006/main" xmlns:w14="http://schemas.microsoft.com/office/word/2010/wordml" xmlns:w15="http://schemas.microsoft.com/office/word/2012/wordml" xmlns:w16cex="http://schemas.microsoft.com/office/word/2018/wordml/cex" xmlns:w16cid="http://schemas.microsoft.com/office/word/2016/wordml/cid" xmlns:w16="http://schemas.microsoft.com/office/word/2018/wordml" xmlns:w16sdtdh="http://schemas.microsoft.com/office/word/2020/wordml/sdtdatahash" xmlns:w16se="http://schemas.microsoft.com/office/word/2015/wordml/symex" xmlns:wpg="http://schemas.microsoft.com/office/word/2010/wordprocessingGroup" xmlns:wpi="http://schemas.microsoft.com/office/word/2010/wordprocessingInk" xmlns:wne="http://schemas.microsoft.com/office/word/2006/wordml" xmlns:wps="http://schemas.microsoft.com/office/word/2010/wordprocessingShape" mc:Ignorable="w14 w15 w16se w16cid w16 w16cex w16sdtdh wp14">
   <w:body>
     <w:p>
       <w:pPr>
@@ -13,7 +13,13 @@
         <w:rPr>
           <w:lang w:val="en-US"/>
         </w:rPr>
-        <w:t>Assignment 1</w:t>
+        <w:t xml:space="preserve">Assignment </w:t>
+      </w:r>
+      <w:r>
+        <w:rPr>
+          <w:lang w:val="en-US"/>
+        </w:rPr>
+        <w:t>3</w:t>
       </w:r>
     </w:p>
     <w:p>
@@ -26,19 +32,18 @@
         <w:rPr>
           <w:lang w:val="en-US"/>
         </w:rPr>
-        <w:t xml:space="preserve">Matthew Siegenthaler, James Huynh, Chun Kau </w:t>
-      </w:r>
-      <w:proofErr w:type="spellStart"/>
-      <w:r>
-        <w:rPr>
-          <w:lang w:val="en-US"/>
-        </w:rPr>
-        <w:t>Mok</w:t>
-      </w:r>
-      <w:proofErr w:type="spellEnd"/>
+        <w:t>Matthew Siegenthaler, James Huynh, Chun Kau Mok</w:t>
+      </w:r>
     </w:p>
     <w:sdt>
       <w:sdtPr>
+        <w:rPr>
+          <w:rFonts w:asciiTheme="minorHAnsi" w:eastAsiaTheme="minorHAnsi" w:hAnsiTheme="minorHAnsi" w:cstheme="minorBidi"/>
+          <w:color w:val="auto"/>
+          <w:sz w:val="22"/>
+          <w:szCs w:val="22"/>
+          <w:lang w:val="en-AU"/>
+        </w:rPr>
         <w:id w:val="-2064863132"/>
         <w:docPartObj>
           <w:docPartGallery w:val="Table of Contents"/>
@@ -47,14 +52,9 @@
       </w:sdtPr>
       <w:sdtEndPr>
         <w:rPr>
-          <w:rFonts w:asciiTheme="minorHAnsi" w:eastAsiaTheme="minorHAnsi" w:hAnsiTheme="minorHAnsi" w:cstheme="minorBidi"/>
           <w:b/>
           <w:bCs/>
           <w:noProof/>
-          <w:color w:val="auto"/>
-          <w:sz w:val="22"/>
-          <w:szCs w:val="22"/>
-          <w:lang w:val="en-AU"/>
         </w:rPr>
       </w:sdtEndPr>
       <w:sdtContent>
@@ -87,7 +87,7 @@
           <w:r>
             <w:fldChar w:fldCharType="separate"/>
           </w:r>
-          <w:hyperlink w:anchor="_Toc100514563" w:history="1">
+          <w:hyperlink w:anchor="_Toc104154118" w:history="1">
             <w:r>
               <w:rPr>
                 <w:rStyle w:val="Hyperlink"/>
@@ -115,7 +115,7 @@
                 <w:noProof/>
                 <w:webHidden/>
               </w:rPr>
-              <w:instrText xml:space="preserve"> PAGEREF _Toc100514563 \h </w:instrText>
+              <w:instrText xml:space="preserve"> PAGEREF _Toc104154118 \h </w:instrText>
             </w:r>
             <w:r>
               <w:rPr>
@@ -158,7 +158,7 @@
               <w:lang w:eastAsia="en-AU"/>
             </w:rPr>
           </w:pPr>
-          <w:hyperlink w:anchor="_Toc100514564" w:history="1">
+          <w:hyperlink w:anchor="_Toc104154119" w:history="1">
             <w:r>
               <w:rPr>
                 <w:rStyle w:val="Hyperlink"/>
@@ -186,7 +186,7 @@
                 <w:noProof/>
                 <w:webHidden/>
               </w:rPr>
-              <w:instrText xml:space="preserve"> PAGEREF _Toc100514564 \h </w:instrText>
+              <w:instrText xml:space="preserve"> PAGEREF _Toc104154119 \h </w:instrText>
             </w:r>
             <w:r>
               <w:rPr>
@@ -229,7 +229,7 @@
               <w:lang w:eastAsia="en-AU"/>
             </w:rPr>
           </w:pPr>
-          <w:hyperlink w:anchor="_Toc100514565" w:history="1">
+          <w:hyperlink w:anchor="_Toc104154120" w:history="1">
             <w:r>
               <w:rPr>
                 <w:rStyle w:val="Hyperlink"/>
@@ -257,7 +257,7 @@
                 <w:noProof/>
                 <w:webHidden/>
               </w:rPr>
-              <w:instrText xml:space="preserve"> PAGEREF _Toc100514565 \h </w:instrText>
+              <w:instrText xml:space="preserve"> PAGEREF _Toc104154120 \h </w:instrText>
             </w:r>
             <w:r>
               <w:rPr>
@@ -277,7 +277,7 @@
                 <w:noProof/>
                 <w:webHidden/>
               </w:rPr>
-              <w:t>3</w:t>
+              <w:t>2</w:t>
             </w:r>
             <w:r>
               <w:rPr>
@@ -300,7 +300,7 @@
               <w:lang w:eastAsia="en-AU"/>
             </w:rPr>
           </w:pPr>
-          <w:hyperlink w:anchor="_Toc100514566" w:history="1">
+          <w:hyperlink w:anchor="_Toc104154121" w:history="1">
             <w:r>
               <w:rPr>
                 <w:rStyle w:val="Hyperlink"/>
@@ -328,7 +328,7 @@
                 <w:noProof/>
                 <w:webHidden/>
               </w:rPr>
-              <w:instrText xml:space="preserve"> PAGEREF _Toc100514566 \h </w:instrText>
+              <w:instrText xml:space="preserve"> PAGEREF _Toc104154121 \h </w:instrText>
             </w:r>
             <w:r>
               <w:rPr>
@@ -348,7 +348,7 @@
                 <w:noProof/>
                 <w:webHidden/>
               </w:rPr>
-              <w:t>4</w:t>
+              <w:t>3</w:t>
             </w:r>
             <w:r>
               <w:rPr>
@@ -371,7 +371,7 @@
               <w:lang w:eastAsia="en-AU"/>
             </w:rPr>
           </w:pPr>
-          <w:hyperlink w:anchor="_Toc100514567" w:history="1">
+          <w:hyperlink w:anchor="_Toc104154122" w:history="1">
             <w:r>
               <w:rPr>
                 <w:rStyle w:val="Hyperlink"/>
@@ -399,7 +399,7 @@
                 <w:noProof/>
                 <w:webHidden/>
               </w:rPr>
-              <w:instrText xml:space="preserve"> PAGEREF _Toc100514567 \h </w:instrText>
+              <w:instrText xml:space="preserve"> PAGEREF _Toc104154122 \h </w:instrText>
             </w:r>
             <w:r>
               <w:rPr>
@@ -419,7 +419,7 @@
                 <w:noProof/>
                 <w:webHidden/>
               </w:rPr>
-              <w:t>5</w:t>
+              <w:t>3</w:t>
             </w:r>
             <w:r>
               <w:rPr>
@@ -442,7 +442,7 @@
               <w:lang w:eastAsia="en-AU"/>
             </w:rPr>
           </w:pPr>
-          <w:hyperlink w:anchor="_Toc100514568" w:history="1">
+          <w:hyperlink w:anchor="_Toc104154123" w:history="1">
             <w:r>
               <w:rPr>
                 <w:rStyle w:val="Hyperlink"/>
@@ -470,7 +470,7 @@
                 <w:noProof/>
                 <w:webHidden/>
               </w:rPr>
-              <w:instrText xml:space="preserve"> PAGEREF _Toc100514568 \h </w:instrText>
+              <w:instrText xml:space="preserve"> PAGEREF _Toc104154123 \h </w:instrText>
             </w:r>
             <w:r>
               <w:rPr>
@@ -490,7 +490,7 @@
                 <w:noProof/>
                 <w:webHidden/>
               </w:rPr>
-              <w:t>5</w:t>
+              <w:t>4</w:t>
             </w:r>
             <w:r>
               <w:rPr>
@@ -513,7 +513,7 @@
               <w:lang w:eastAsia="en-AU"/>
             </w:rPr>
           </w:pPr>
-          <w:hyperlink w:anchor="_Toc100514569" w:history="1">
+          <w:hyperlink w:anchor="_Toc104154124" w:history="1">
             <w:r>
               <w:rPr>
                 <w:rStyle w:val="Hyperlink"/>
@@ -540,7 +540,7 @@
                 <w:noProof/>
                 <w:webHidden/>
               </w:rPr>
-              <w:instrText xml:space="preserve"> PAGEREF _Toc100514569 \h </w:instrText>
+              <w:instrText xml:space="preserve"> PAGEREF _Toc104154124 \h </w:instrText>
             </w:r>
             <w:r>
               <w:rPr>
@@ -560,7 +560,7 @@
                 <w:noProof/>
                 <w:webHidden/>
               </w:rPr>
-              <w:t>6</w:t>
+              <w:t>4</w:t>
             </w:r>
             <w:r>
               <w:rPr>
@@ -583,7 +583,7 @@
               <w:lang w:eastAsia="en-AU"/>
             </w:rPr>
           </w:pPr>
-          <w:hyperlink w:anchor="_Toc100514570" w:history="1">
+          <w:hyperlink w:anchor="_Toc104154125" w:history="1">
             <w:r>
               <w:rPr>
                 <w:rStyle w:val="Hyperlink"/>
@@ -610,7 +610,7 @@
                 <w:noProof/>
                 <w:webHidden/>
               </w:rPr>
-              <w:instrText xml:space="preserve"> PAGEREF _Toc100514570 \h </w:instrText>
+              <w:instrText xml:space="preserve"> PAGEREF _Toc104154125 \h </w:instrText>
             </w:r>
             <w:r>
               <w:rPr>
@@ -630,7 +630,357 @@
                 <w:noProof/>
                 <w:webHidden/>
               </w:rPr>
+              <w:t>5</w:t>
+            </w:r>
+            <w:r>
+              <w:rPr>
+                <w:noProof/>
+                <w:webHidden/>
+              </w:rPr>
+              <w:fldChar w:fldCharType="end"/>
+            </w:r>
+          </w:hyperlink>
+        </w:p>
+        <w:p>
+          <w:pPr>
+            <w:pStyle w:val="TOC2"/>
+            <w:tabs>
+              <w:tab w:val="right" w:leader="dot" w:pos="9016"/>
+            </w:tabs>
+            <w:rPr>
+              <w:rFonts w:eastAsiaTheme="minorEastAsia"/>
+              <w:noProof/>
+              <w:lang w:eastAsia="en-AU"/>
+            </w:rPr>
+          </w:pPr>
+          <w:hyperlink w:anchor="_Toc104154126" w:history="1">
+            <w:r>
+              <w:rPr>
+                <w:rStyle w:val="Hyperlink"/>
+                <w:noProof/>
+              </w:rPr>
+              <w:t>REQ8</w:t>
+            </w:r>
+            <w:r>
+              <w:rPr>
+                <w:noProof/>
+                <w:webHidden/>
+              </w:rPr>
+              <w:tab/>
+            </w:r>
+            <w:r>
+              <w:rPr>
+                <w:noProof/>
+                <w:webHidden/>
+              </w:rPr>
+              <w:fldChar w:fldCharType="begin"/>
+            </w:r>
+            <w:r>
+              <w:rPr>
+                <w:noProof/>
+                <w:webHidden/>
+              </w:rPr>
+              <w:instrText xml:space="preserve"> PAGEREF _Toc104154126 \h </w:instrText>
+            </w:r>
+            <w:r>
+              <w:rPr>
+                <w:noProof/>
+                <w:webHidden/>
+              </w:rPr>
+            </w:r>
+            <w:r>
+              <w:rPr>
+                <w:noProof/>
+                <w:webHidden/>
+              </w:rPr>
+              <w:fldChar w:fldCharType="separate"/>
+            </w:r>
+            <w:r>
+              <w:rPr>
+                <w:noProof/>
+                <w:webHidden/>
+              </w:rPr>
+              <w:t>5</w:t>
+            </w:r>
+            <w:r>
+              <w:rPr>
+                <w:noProof/>
+                <w:webHidden/>
+              </w:rPr>
+              <w:fldChar w:fldCharType="end"/>
+            </w:r>
+          </w:hyperlink>
+        </w:p>
+        <w:p>
+          <w:pPr>
+            <w:pStyle w:val="TOC2"/>
+            <w:tabs>
+              <w:tab w:val="right" w:leader="dot" w:pos="9016"/>
+            </w:tabs>
+            <w:rPr>
+              <w:rFonts w:eastAsiaTheme="minorEastAsia"/>
+              <w:noProof/>
+              <w:lang w:eastAsia="en-AU"/>
+            </w:rPr>
+          </w:pPr>
+          <w:hyperlink w:anchor="_Toc104154127" w:history="1">
+            <w:r>
+              <w:rPr>
+                <w:rStyle w:val="Hyperlink"/>
+                <w:noProof/>
+              </w:rPr>
+              <w:t>REQ9</w:t>
+            </w:r>
+            <w:r>
+              <w:rPr>
+                <w:noProof/>
+                <w:webHidden/>
+              </w:rPr>
+              <w:tab/>
+            </w:r>
+            <w:r>
+              <w:rPr>
+                <w:noProof/>
+                <w:webHidden/>
+              </w:rPr>
+              <w:fldChar w:fldCharType="begin"/>
+            </w:r>
+            <w:r>
+              <w:rPr>
+                <w:noProof/>
+                <w:webHidden/>
+              </w:rPr>
+              <w:instrText xml:space="preserve"> PAGEREF _Toc104154127 \h </w:instrText>
+            </w:r>
+            <w:r>
+              <w:rPr>
+                <w:noProof/>
+                <w:webHidden/>
+              </w:rPr>
+            </w:r>
+            <w:r>
+              <w:rPr>
+                <w:noProof/>
+                <w:webHidden/>
+              </w:rPr>
+              <w:fldChar w:fldCharType="separate"/>
+            </w:r>
+            <w:r>
+              <w:rPr>
+                <w:noProof/>
+                <w:webHidden/>
+              </w:rPr>
               <w:t>6</w:t>
+            </w:r>
+            <w:r>
+              <w:rPr>
+                <w:noProof/>
+                <w:webHidden/>
+              </w:rPr>
+              <w:fldChar w:fldCharType="end"/>
+            </w:r>
+          </w:hyperlink>
+        </w:p>
+        <w:p>
+          <w:pPr>
+            <w:pStyle w:val="TOC2"/>
+            <w:tabs>
+              <w:tab w:val="right" w:leader="dot" w:pos="9016"/>
+            </w:tabs>
+            <w:rPr>
+              <w:rFonts w:eastAsiaTheme="minorEastAsia"/>
+              <w:noProof/>
+              <w:lang w:eastAsia="en-AU"/>
+            </w:rPr>
+          </w:pPr>
+          <w:hyperlink w:anchor="_Toc104154128" w:history="1">
+            <w:r>
+              <w:rPr>
+                <w:rStyle w:val="Hyperlink"/>
+                <w:noProof/>
+              </w:rPr>
+              <w:t>REQ10</w:t>
+            </w:r>
+            <w:r>
+              <w:rPr>
+                <w:noProof/>
+                <w:webHidden/>
+              </w:rPr>
+              <w:tab/>
+            </w:r>
+            <w:r>
+              <w:rPr>
+                <w:noProof/>
+                <w:webHidden/>
+              </w:rPr>
+              <w:fldChar w:fldCharType="begin"/>
+            </w:r>
+            <w:r>
+              <w:rPr>
+                <w:noProof/>
+                <w:webHidden/>
+              </w:rPr>
+              <w:instrText xml:space="preserve"> PAGEREF _Toc104154128 \h </w:instrText>
+            </w:r>
+            <w:r>
+              <w:rPr>
+                <w:noProof/>
+                <w:webHidden/>
+              </w:rPr>
+            </w:r>
+            <w:r>
+              <w:rPr>
+                <w:noProof/>
+                <w:webHidden/>
+              </w:rPr>
+              <w:fldChar w:fldCharType="separate"/>
+            </w:r>
+            <w:r>
+              <w:rPr>
+                <w:noProof/>
+                <w:webHidden/>
+              </w:rPr>
+              <w:t>6</w:t>
+            </w:r>
+            <w:r>
+              <w:rPr>
+                <w:noProof/>
+                <w:webHidden/>
+              </w:rPr>
+              <w:fldChar w:fldCharType="end"/>
+            </w:r>
+          </w:hyperlink>
+        </w:p>
+        <w:p>
+          <w:pPr>
+            <w:pStyle w:val="TOC2"/>
+            <w:tabs>
+              <w:tab w:val="right" w:leader="dot" w:pos="9016"/>
+            </w:tabs>
+            <w:rPr>
+              <w:rFonts w:eastAsiaTheme="minorEastAsia"/>
+              <w:noProof/>
+              <w:lang w:eastAsia="en-AU"/>
+            </w:rPr>
+          </w:pPr>
+          <w:hyperlink w:anchor="_Toc104154129" w:history="1">
+            <w:r>
+              <w:rPr>
+                <w:rStyle w:val="Hyperlink"/>
+                <w:noProof/>
+              </w:rPr>
+              <w:t>REQ11</w:t>
+            </w:r>
+            <w:r>
+              <w:rPr>
+                <w:noProof/>
+                <w:webHidden/>
+              </w:rPr>
+              <w:tab/>
+            </w:r>
+            <w:r>
+              <w:rPr>
+                <w:noProof/>
+                <w:webHidden/>
+              </w:rPr>
+              <w:fldChar w:fldCharType="begin"/>
+            </w:r>
+            <w:r>
+              <w:rPr>
+                <w:noProof/>
+                <w:webHidden/>
+              </w:rPr>
+              <w:instrText xml:space="preserve"> PAGEREF _Toc104154129 \h </w:instrText>
+            </w:r>
+            <w:r>
+              <w:rPr>
+                <w:noProof/>
+                <w:webHidden/>
+              </w:rPr>
+            </w:r>
+            <w:r>
+              <w:rPr>
+                <w:noProof/>
+                <w:webHidden/>
+              </w:rPr>
+              <w:fldChar w:fldCharType="separate"/>
+            </w:r>
+            <w:r>
+              <w:rPr>
+                <w:noProof/>
+                <w:webHidden/>
+              </w:rPr>
+              <w:t>7</w:t>
+            </w:r>
+            <w:r>
+              <w:rPr>
+                <w:noProof/>
+                <w:webHidden/>
+              </w:rPr>
+              <w:fldChar w:fldCharType="end"/>
+            </w:r>
+          </w:hyperlink>
+        </w:p>
+        <w:p>
+          <w:pPr>
+            <w:pStyle w:val="TOC2"/>
+            <w:tabs>
+              <w:tab w:val="right" w:leader="dot" w:pos="9016"/>
+            </w:tabs>
+            <w:rPr>
+              <w:rFonts w:eastAsiaTheme="minorEastAsia"/>
+              <w:noProof/>
+              <w:lang w:eastAsia="en-AU"/>
+            </w:rPr>
+          </w:pPr>
+          <w:hyperlink w:anchor="_Toc104154130" w:history="1">
+            <w:r>
+              <w:rPr>
+                <w:rStyle w:val="Hyperlink"/>
+                <w:noProof/>
+              </w:rPr>
+              <w:t>REQ12</w:t>
+            </w:r>
+            <w:r>
+              <w:rPr>
+                <w:noProof/>
+                <w:webHidden/>
+              </w:rPr>
+              <w:tab/>
+            </w:r>
+            <w:r>
+              <w:rPr>
+                <w:noProof/>
+                <w:webHidden/>
+              </w:rPr>
+              <w:fldChar w:fldCharType="begin"/>
+            </w:r>
+            <w:r>
+              <w:rPr>
+                <w:noProof/>
+                <w:webHidden/>
+              </w:rPr>
+              <w:instrText xml:space="preserve"> PAGEREF _Toc104154130 \h </w:instrText>
+            </w:r>
+            <w:r>
+              <w:rPr>
+                <w:noProof/>
+                <w:webHidden/>
+              </w:rPr>
+            </w:r>
+            <w:r>
+              <w:rPr>
+                <w:noProof/>
+                <w:webHidden/>
+              </w:rPr>
+              <w:fldChar w:fldCharType="separate"/>
+            </w:r>
+            <w:r>
+              <w:rPr>
+                <w:noProof/>
+                <w:webHidden/>
+              </w:rPr>
+              <w:t>7</w:t>
             </w:r>
             <w:r>
               <w:rPr>
@@ -653,7 +1003,7 @@
               <w:lang w:eastAsia="en-AU"/>
             </w:rPr>
           </w:pPr>
-          <w:hyperlink w:anchor="_Toc100514571" w:history="1">
+          <w:hyperlink w:anchor="_Toc104154131" w:history="1">
             <w:r>
               <w:rPr>
                 <w:rStyle w:val="Hyperlink"/>
@@ -680,7 +1030,7 @@
                 <w:noProof/>
                 <w:webHidden/>
               </w:rPr>
-              <w:instrText xml:space="preserve"> PAGEREF _Toc100514571 \h </w:instrText>
+              <w:instrText xml:space="preserve"> PAGEREF _Toc104154131 \h </w:instrText>
             </w:r>
             <w:r>
               <w:rPr>
@@ -700,7 +1050,7 @@
                 <w:noProof/>
                 <w:webHidden/>
               </w:rPr>
-              <w:t>7</w:t>
+              <w:t>8</w:t>
             </w:r>
             <w:r>
               <w:rPr>
@@ -723,7 +1073,7 @@
               <w:lang w:eastAsia="en-AU"/>
             </w:rPr>
           </w:pPr>
-          <w:hyperlink w:anchor="_Toc100514572" w:history="1">
+          <w:hyperlink w:anchor="_Toc104154132" w:history="1">
             <w:r>
               <w:rPr>
                 <w:rStyle w:val="Hyperlink"/>
@@ -750,7 +1100,7 @@
                 <w:noProof/>
                 <w:webHidden/>
               </w:rPr>
-              <w:instrText xml:space="preserve"> PAGEREF _Toc100514572 \h </w:instrText>
+              <w:instrText xml:space="preserve"> PAGEREF _Toc104154132 \h </w:instrText>
             </w:r>
             <w:r>
               <w:rPr>
@@ -770,7 +1120,7 @@
                 <w:noProof/>
                 <w:webHidden/>
               </w:rPr>
-              <w:t>7</w:t>
+              <w:t>8</w:t>
             </w:r>
             <w:r>
               <w:rPr>
@@ -793,7 +1143,7 @@
               <w:lang w:eastAsia="en-AU"/>
             </w:rPr>
           </w:pPr>
-          <w:hyperlink w:anchor="_Toc100514573" w:history="1">
+          <w:hyperlink w:anchor="_Toc104154133" w:history="1">
             <w:r>
               <w:rPr>
                 <w:rStyle w:val="Hyperlink"/>
@@ -820,7 +1170,7 @@
                 <w:noProof/>
                 <w:webHidden/>
               </w:rPr>
-              <w:instrText xml:space="preserve"> PAGEREF _Toc100514573 \h </w:instrText>
+              <w:instrText xml:space="preserve"> PAGEREF _Toc104154133 \h </w:instrText>
             </w:r>
             <w:r>
               <w:rPr>
@@ -840,7 +1190,7 @@
                 <w:noProof/>
                 <w:webHidden/>
               </w:rPr>
-              <w:t>8</w:t>
+              <w:t>9</w:t>
             </w:r>
             <w:r>
               <w:rPr>
@@ -863,13 +1213,13 @@
               <w:lang w:eastAsia="en-AU"/>
             </w:rPr>
           </w:pPr>
-          <w:hyperlink w:anchor="_Toc100514574" w:history="1">
+          <w:hyperlink w:anchor="_Toc104154134" w:history="1">
             <w:r>
               <w:rPr>
                 <w:rStyle w:val="Hyperlink"/>
                 <w:noProof/>
               </w:rPr>
-              <w:t>REQ5 trading</w:t>
+              <w:t>REQ5 PurchaseAction.execute()</w:t>
             </w:r>
             <w:r>
               <w:rPr>
@@ -890,7 +1240,7 @@
                 <w:noProof/>
                 <w:webHidden/>
               </w:rPr>
-              <w:instrText xml:space="preserve"> PAGEREF _Toc100514574 \h </w:instrText>
+              <w:instrText xml:space="preserve"> PAGEREF _Toc104154134 \h </w:instrText>
             </w:r>
             <w:r>
               <w:rPr>
@@ -910,7 +1260,77 @@
                 <w:noProof/>
                 <w:webHidden/>
               </w:rPr>
-              <w:t>8</w:t>
+              <w:t>9</w:t>
+            </w:r>
+            <w:r>
+              <w:rPr>
+                <w:noProof/>
+                <w:webHidden/>
+              </w:rPr>
+              <w:fldChar w:fldCharType="end"/>
+            </w:r>
+          </w:hyperlink>
+        </w:p>
+        <w:p>
+          <w:pPr>
+            <w:pStyle w:val="TOC2"/>
+            <w:tabs>
+              <w:tab w:val="right" w:leader="dot" w:pos="9016"/>
+            </w:tabs>
+            <w:rPr>
+              <w:rFonts w:eastAsiaTheme="minorEastAsia"/>
+              <w:noProof/>
+              <w:lang w:eastAsia="en-AU"/>
+            </w:rPr>
+          </w:pPr>
+          <w:hyperlink w:anchor="_Toc104154135" w:history="1">
+            <w:r>
+              <w:rPr>
+                <w:rStyle w:val="Hyperlink"/>
+                <w:noProof/>
+              </w:rPr>
+              <w:t>REQ8 WarpAction.execute()</w:t>
+            </w:r>
+            <w:r>
+              <w:rPr>
+                <w:noProof/>
+                <w:webHidden/>
+              </w:rPr>
+              <w:tab/>
+            </w:r>
+            <w:r>
+              <w:rPr>
+                <w:noProof/>
+                <w:webHidden/>
+              </w:rPr>
+              <w:fldChar w:fldCharType="begin"/>
+            </w:r>
+            <w:r>
+              <w:rPr>
+                <w:noProof/>
+                <w:webHidden/>
+              </w:rPr>
+              <w:instrText xml:space="preserve"> PAGEREF _Toc104154135 \h </w:instrText>
+            </w:r>
+            <w:r>
+              <w:rPr>
+                <w:noProof/>
+                <w:webHidden/>
+              </w:rPr>
+            </w:r>
+            <w:r>
+              <w:rPr>
+                <w:noProof/>
+                <w:webHidden/>
+              </w:rPr>
+              <w:fldChar w:fldCharType="separate"/>
+            </w:r>
+            <w:r>
+              <w:rPr>
+                <w:noProof/>
+                <w:webHidden/>
+              </w:rPr>
+              <w:t>10</w:t>
             </w:r>
             <w:r>
               <w:rPr>
@@ -960,7 +1380,7 @@
           <w:lang w:val="en-US"/>
         </w:rPr>
       </w:pPr>
-      <w:bookmarkStart w:id="0" w:name="_Toc100514563"/>
+      <w:bookmarkStart w:id="0" w:name="_Toc104154118"/>
       <w:r>
         <w:rPr>
           <w:lang w:val="en-US"/>
@@ -977,7 +1397,7 @@
           <w:lang w:val="en-US"/>
         </w:rPr>
       </w:pPr>
-      <w:bookmarkStart w:id="1" w:name="_Toc100514564"/>
+      <w:bookmarkStart w:id="1" w:name="_Toc104154119"/>
       <w:r>
         <w:rPr>
           <w:lang w:val="en-US"/>
@@ -998,10 +1418,10 @@
           <w:lang w:val="en-US"/>
         </w:rPr>
         <w:drawing>
-          <wp:inline distT="0" distB="0" distL="0" distR="0" wp14:anchorId="3BA7657C" wp14:editId="3B59FF6C">
-            <wp:extent cx="5731510" cy="4695825"/>
-            <wp:effectExtent l="0" t="0" r="2540" b="9525"/>
-            <wp:docPr id="1" name="Picture 1" descr="Graphical user interface, diagram&#10;&#10;Description automatically generated"/>
+          <wp:inline distT="0" distB="0" distL="0" distR="0" wp14:anchorId="549C2234" wp14:editId="67F447AA">
+            <wp:extent cx="5731510" cy="3703320"/>
+            <wp:effectExtent l="0" t="0" r="2540" b="0"/>
+            <wp:docPr id="6" name="Picture 6" descr="Chart, box and whisker chart&#10;&#10;Description automatically generated"/>
             <wp:cNvGraphicFramePr>
               <a:graphicFrameLocks xmlns:a="http://schemas.openxmlformats.org/drawingml/2006/main" noChangeAspect="1"/>
             </wp:cNvGraphicFramePr>
@@ -1009,7 +1429,7 @@
               <a:graphicData uri="http://schemas.openxmlformats.org/drawingml/2006/picture">
                 <pic:pic xmlns:pic="http://schemas.openxmlformats.org/drawingml/2006/picture">
                   <pic:nvPicPr>
-                    <pic:cNvPr id="1" name="Picture 1" descr="Graphical user interface, diagram&#10;&#10;Description automatically generated"/>
+                    <pic:cNvPr id="6" name="Picture 6" descr="Chart, box and whisker chart&#10;&#10;Description automatically generated"/>
                     <pic:cNvPicPr/>
                   </pic:nvPicPr>
                   <pic:blipFill>
@@ -1027,7 +1447,7 @@
                   <pic:spPr>
                     <a:xfrm>
                       <a:off x="0" y="0"/>
-                      <a:ext cx="5731510" cy="4695825"/>
+                      <a:ext cx="5731510" cy="3703320"/>
                     </a:xfrm>
                     <a:prstGeom prst="rect">
                       <a:avLst/>
@@ -1047,12 +1467,11 @@
           <w:lang w:val="en-US"/>
         </w:rPr>
       </w:pPr>
-      <w:bookmarkStart w:id="2" w:name="_Toc100514565"/>
+      <w:bookmarkStart w:id="2" w:name="_Toc104154120"/>
       <w:r>
         <w:rPr>
           <w:lang w:val="en-US"/>
         </w:rPr>
-        <w:lastRenderedPageBreak/>
         <w:t>REQ2</w:t>
       </w:r>
       <w:bookmarkEnd w:id="2"/>
@@ -1069,10 +1488,10 @@
           <w:lang w:val="en-US"/>
         </w:rPr>
         <w:drawing>
-          <wp:inline distT="0" distB="0" distL="0" distR="0" wp14:anchorId="42E99CE5" wp14:editId="718E0235">
-            <wp:extent cx="5731510" cy="3432810"/>
-            <wp:effectExtent l="0" t="0" r="2540" b="0"/>
-            <wp:docPr id="2" name="Picture 2" descr="Diagram&#10;&#10;Description automatically generated"/>
+          <wp:inline distT="0" distB="0" distL="0" distR="0" wp14:anchorId="6CB4E075" wp14:editId="02C1D0AC">
+            <wp:extent cx="5731510" cy="3332480"/>
+            <wp:effectExtent l="0" t="0" r="2540" b="1270"/>
+            <wp:docPr id="12" name="Picture 12" descr="Diagram&#10;&#10;Description automatically generated"/>
             <wp:cNvGraphicFramePr>
               <a:graphicFrameLocks xmlns:a="http://schemas.openxmlformats.org/drawingml/2006/main" noChangeAspect="1"/>
             </wp:cNvGraphicFramePr>
@@ -1080,7 +1499,7 @@
               <a:graphicData uri="http://schemas.openxmlformats.org/drawingml/2006/picture">
                 <pic:pic xmlns:pic="http://schemas.openxmlformats.org/drawingml/2006/picture">
                   <pic:nvPicPr>
-                    <pic:cNvPr id="2" name="Picture 2" descr="Diagram&#10;&#10;Description automatically generated"/>
+                    <pic:cNvPr id="12" name="Picture 12" descr="Diagram&#10;&#10;Description automatically generated"/>
                     <pic:cNvPicPr/>
                   </pic:nvPicPr>
                   <pic:blipFill>
@@ -1098,7 +1517,7 @@
                   <pic:spPr>
                     <a:xfrm>
                       <a:off x="0" y="0"/>
-                      <a:ext cx="5731510" cy="3432810"/>
+                      <a:ext cx="5731510" cy="3332480"/>
                     </a:xfrm>
                     <a:prstGeom prst="rect">
                       <a:avLst/>
@@ -1118,7 +1537,7 @@
           <w:lang w:val="en-US"/>
         </w:rPr>
       </w:pPr>
-      <w:bookmarkStart w:id="3" w:name="_Toc100514566"/>
+      <w:bookmarkStart w:id="3" w:name="_Toc104154121"/>
       <w:r>
         <w:rPr>
           <w:lang w:val="en-US"/>
@@ -1140,10 +1559,10 @@
           <w:lang w:val="en-US"/>
         </w:rPr>
         <w:drawing>
-          <wp:inline distT="0" distB="0" distL="0" distR="0" wp14:anchorId="4447DDC3" wp14:editId="4900E39F">
-            <wp:extent cx="5731510" cy="5370195"/>
-            <wp:effectExtent l="0" t="0" r="2540" b="1905"/>
-            <wp:docPr id="3" name="Picture 3" descr="Diagram&#10;&#10;Description automatically generated"/>
+          <wp:inline distT="0" distB="0" distL="0" distR="0" wp14:anchorId="6F5A88C2" wp14:editId="7E666FF7">
+            <wp:extent cx="5731510" cy="3983990"/>
+            <wp:effectExtent l="0" t="0" r="2540" b="0"/>
+            <wp:docPr id="13" name="Picture 13" descr="Graphical user interface, diagram&#10;&#10;Description automatically generated"/>
             <wp:cNvGraphicFramePr>
               <a:graphicFrameLocks xmlns:a="http://schemas.openxmlformats.org/drawingml/2006/main" noChangeAspect="1"/>
             </wp:cNvGraphicFramePr>
@@ -1151,7 +1570,7 @@
               <a:graphicData uri="http://schemas.openxmlformats.org/drawingml/2006/picture">
                 <pic:pic xmlns:pic="http://schemas.openxmlformats.org/drawingml/2006/picture">
                   <pic:nvPicPr>
-                    <pic:cNvPr id="3" name="Picture 3" descr="Diagram&#10;&#10;Description automatically generated"/>
+                    <pic:cNvPr id="13" name="Picture 13" descr="Graphical user interface, diagram&#10;&#10;Description automatically generated"/>
                     <pic:cNvPicPr/>
                   </pic:nvPicPr>
                   <pic:blipFill>
@@ -1169,7 +1588,7 @@
                   <pic:spPr>
                     <a:xfrm>
                       <a:off x="0" y="0"/>
-                      <a:ext cx="5731510" cy="5370195"/>
+                      <a:ext cx="5731510" cy="3983990"/>
                     </a:xfrm>
                     <a:prstGeom prst="rect">
                       <a:avLst/>
@@ -1189,12 +1608,11 @@
           <w:lang w:val="en-US"/>
         </w:rPr>
       </w:pPr>
-      <w:bookmarkStart w:id="4" w:name="_Toc100514567"/>
+      <w:bookmarkStart w:id="4" w:name="_Toc104154122"/>
       <w:r>
         <w:rPr>
           <w:lang w:val="en-US"/>
         </w:rPr>
-        <w:lastRenderedPageBreak/>
         <w:t>REQ4</w:t>
       </w:r>
       <w:bookmarkEnd w:id="4"/>
@@ -1211,10 +1629,10 @@
           <w:lang w:val="en-US"/>
         </w:rPr>
         <w:drawing>
-          <wp:inline distT="0" distB="0" distL="0" distR="0" wp14:anchorId="65785038" wp14:editId="5C5E003E">
-            <wp:extent cx="5731510" cy="3755390"/>
-            <wp:effectExtent l="0" t="0" r="2540" b="0"/>
-            <wp:docPr id="4" name="Picture 4" descr="Diagram&#10;&#10;Description automatically generated"/>
+          <wp:inline distT="0" distB="0" distL="0" distR="0" wp14:anchorId="5FD514FD" wp14:editId="02C23A45">
+            <wp:extent cx="5731510" cy="4126865"/>
+            <wp:effectExtent l="0" t="0" r="2540" b="6985"/>
+            <wp:docPr id="14" name="Picture 14" descr="Diagram&#10;&#10;Description automatically generated"/>
             <wp:cNvGraphicFramePr>
               <a:graphicFrameLocks xmlns:a="http://schemas.openxmlformats.org/drawingml/2006/main" noChangeAspect="1"/>
             </wp:cNvGraphicFramePr>
@@ -1222,7 +1640,7 @@
               <a:graphicData uri="http://schemas.openxmlformats.org/drawingml/2006/picture">
                 <pic:pic xmlns:pic="http://schemas.openxmlformats.org/drawingml/2006/picture">
                   <pic:nvPicPr>
-                    <pic:cNvPr id="4" name="Picture 4" descr="Diagram&#10;&#10;Description automatically generated"/>
+                    <pic:cNvPr id="14" name="Picture 14" descr="Diagram&#10;&#10;Description automatically generated"/>
                     <pic:cNvPicPr/>
                   </pic:nvPicPr>
                   <pic:blipFill>
@@ -1240,7 +1658,7 @@
                   <pic:spPr>
                     <a:xfrm>
                       <a:off x="0" y="0"/>
-                      <a:ext cx="5731510" cy="3755390"/>
+                      <a:ext cx="5731510" cy="4126865"/>
                     </a:xfrm>
                     <a:prstGeom prst="rect">
                       <a:avLst/>
@@ -1260,11 +1678,12 @@
           <w:lang w:val="en-US"/>
         </w:rPr>
       </w:pPr>
-      <w:bookmarkStart w:id="5" w:name="_Toc100514568"/>
+      <w:bookmarkStart w:id="5" w:name="_Toc104154123"/>
       <w:r>
         <w:rPr>
           <w:lang w:val="en-US"/>
         </w:rPr>
+        <w:lastRenderedPageBreak/>
         <w:t>REQ5</w:t>
       </w:r>
       <w:bookmarkEnd w:id="5"/>
@@ -1281,10 +1700,10 @@
           <w:lang w:val="en-US"/>
         </w:rPr>
         <w:drawing>
-          <wp:inline distT="0" distB="0" distL="0" distR="0" wp14:anchorId="76777719" wp14:editId="7B8A5EF2">
-            <wp:extent cx="5731510" cy="2865755"/>
-            <wp:effectExtent l="0" t="0" r="2540" b="0"/>
-            <wp:docPr id="5" name="Picture 5" descr="Diagram&#10;&#10;Description automatically generated"/>
+          <wp:inline distT="0" distB="0" distL="0" distR="0" wp14:anchorId="71C09B70" wp14:editId="06A331E2">
+            <wp:extent cx="5731510" cy="3324860"/>
+            <wp:effectExtent l="0" t="0" r="2540" b="8890"/>
+            <wp:docPr id="15" name="Picture 15" descr="Diagram&#10;&#10;Description automatically generated"/>
             <wp:cNvGraphicFramePr>
               <a:graphicFrameLocks xmlns:a="http://schemas.openxmlformats.org/drawingml/2006/main" noChangeAspect="1"/>
             </wp:cNvGraphicFramePr>
@@ -1292,7 +1711,7 @@
               <a:graphicData uri="http://schemas.openxmlformats.org/drawingml/2006/picture">
                 <pic:pic xmlns:pic="http://schemas.openxmlformats.org/drawingml/2006/picture">
                   <pic:nvPicPr>
-                    <pic:cNvPr id="5" name="Picture 5" descr="Diagram&#10;&#10;Description automatically generated"/>
+                    <pic:cNvPr id="15" name="Picture 15" descr="Diagram&#10;&#10;Description automatically generated"/>
                     <pic:cNvPicPr/>
                   </pic:nvPicPr>
                   <pic:blipFill>
@@ -1310,7 +1729,7 @@
                   <pic:spPr>
                     <a:xfrm>
                       <a:off x="0" y="0"/>
-                      <a:ext cx="5731510" cy="2865755"/>
+                      <a:ext cx="5731510" cy="3324860"/>
                     </a:xfrm>
                     <a:prstGeom prst="rect">
                       <a:avLst/>
@@ -1327,9 +1746,8 @@
       <w:pPr>
         <w:pStyle w:val="Heading2"/>
       </w:pPr>
-      <w:bookmarkStart w:id="6" w:name="_Toc100514569"/>
-      <w:r>
-        <w:lastRenderedPageBreak/>
+      <w:bookmarkStart w:id="6" w:name="_Toc104154124"/>
+      <w:r>
         <w:t>REQ6</w:t>
       </w:r>
       <w:bookmarkEnd w:id="6"/>
@@ -1340,10 +1758,10 @@
           <w:noProof/>
         </w:rPr>
         <w:drawing>
-          <wp:inline distT="0" distB="0" distL="0" distR="0" wp14:anchorId="05021C28" wp14:editId="67AFA410">
-            <wp:extent cx="5201595" cy="4446655"/>
-            <wp:effectExtent l="0" t="0" r="0" b="0"/>
-            <wp:docPr id="9" name="Picture 9" descr="Diagram&#10;&#10;Description automatically generated"/>
+          <wp:inline distT="0" distB="0" distL="0" distR="0" wp14:anchorId="276DF13B" wp14:editId="688B61B9">
+            <wp:extent cx="5731510" cy="3140710"/>
+            <wp:effectExtent l="0" t="0" r="2540" b="2540"/>
+            <wp:docPr id="16" name="Picture 16" descr="Diagram&#10;&#10;Description automatically generated"/>
             <wp:cNvGraphicFramePr>
               <a:graphicFrameLocks xmlns:a="http://schemas.openxmlformats.org/drawingml/2006/main" noChangeAspect="1"/>
             </wp:cNvGraphicFramePr>
@@ -1351,7 +1769,7 @@
               <a:graphicData uri="http://schemas.openxmlformats.org/drawingml/2006/picture">
                 <pic:pic xmlns:pic="http://schemas.openxmlformats.org/drawingml/2006/picture">
                   <pic:nvPicPr>
-                    <pic:cNvPr id="9" name="Picture 9" descr="Diagram&#10;&#10;Description automatically generated"/>
+                    <pic:cNvPr id="16" name="Picture 16" descr="Diagram&#10;&#10;Description automatically generated"/>
                     <pic:cNvPicPr/>
                   </pic:nvPicPr>
                   <pic:blipFill>
@@ -1369,7 +1787,7 @@
                   <pic:spPr>
                     <a:xfrm>
                       <a:off x="0" y="0"/>
-                      <a:ext cx="5203842" cy="4448576"/>
+                      <a:ext cx="5731510" cy="3140710"/>
                     </a:xfrm>
                     <a:prstGeom prst="rect">
                       <a:avLst/>
@@ -1386,8 +1804,9 @@
       <w:pPr>
         <w:pStyle w:val="Heading2"/>
       </w:pPr>
-      <w:bookmarkStart w:id="7" w:name="_Toc100514570"/>
-      <w:r>
+      <w:bookmarkStart w:id="7" w:name="_Toc104154125"/>
+      <w:r>
+        <w:lastRenderedPageBreak/>
         <w:t>REQ7</w:t>
       </w:r>
       <w:bookmarkEnd w:id="7"/>
@@ -1398,10 +1817,10 @@
           <w:noProof/>
         </w:rPr>
         <w:drawing>
-          <wp:inline distT="0" distB="0" distL="0" distR="0" wp14:anchorId="521080B8" wp14:editId="6F5E949A">
-            <wp:extent cx="5731510" cy="3820795"/>
-            <wp:effectExtent l="0" t="0" r="2540" b="8255"/>
-            <wp:docPr id="7" name="Picture 7" descr="Diagram&#10;&#10;Description automatically generated"/>
+          <wp:inline distT="0" distB="0" distL="0" distR="0" wp14:anchorId="032A05C6" wp14:editId="7ED0476F">
+            <wp:extent cx="4359910" cy="3837745"/>
+            <wp:effectExtent l="0" t="0" r="2540" b="0"/>
+            <wp:docPr id="17" name="Picture 17" descr="Diagram&#10;&#10;Description automatically generated"/>
             <wp:cNvGraphicFramePr>
               <a:graphicFrameLocks xmlns:a="http://schemas.openxmlformats.org/drawingml/2006/main" noChangeAspect="1"/>
             </wp:cNvGraphicFramePr>
@@ -1409,7 +1828,7 @@
               <a:graphicData uri="http://schemas.openxmlformats.org/drawingml/2006/picture">
                 <pic:pic xmlns:pic="http://schemas.openxmlformats.org/drawingml/2006/picture">
                   <pic:nvPicPr>
-                    <pic:cNvPr id="7" name="Picture 7" descr="Diagram&#10;&#10;Description automatically generated"/>
+                    <pic:cNvPr id="17" name="Picture 17" descr="Diagram&#10;&#10;Description automatically generated"/>
                     <pic:cNvPicPr/>
                   </pic:nvPicPr>
                   <pic:blipFill>
@@ -1427,7 +1846,7 @@
                   <pic:spPr>
                     <a:xfrm>
                       <a:off x="0" y="0"/>
-                      <a:ext cx="5731510" cy="3820795"/>
+                      <a:ext cx="4363307" cy="3840736"/>
                     </a:xfrm>
                     <a:prstGeom prst="rect">
                       <a:avLst/>
@@ -1442,38 +1861,16 @@
     </w:p>
     <w:p>
       <w:pPr>
-        <w:pStyle w:val="Heading1"/>
-      </w:pPr>
-      <w:bookmarkStart w:id="8" w:name="_Toc100514571"/>
-      <w:r>
-        <w:lastRenderedPageBreak/>
-        <w:t>Sequence diagrams</w:t>
-      </w:r>
-      <w:bookmarkEnd w:id="8"/>
-    </w:p>
-    <w:p>
-      <w:pPr>
         <w:pStyle w:val="Heading2"/>
       </w:pPr>
-      <w:bookmarkStart w:id="9" w:name="_Toc100514572"/>
+      <w:bookmarkStart w:id="8" w:name="_Toc104154126"/>
       <w:r>
         <w:t>REQ</w:t>
       </w:r>
       <w:r>
-        <w:t>1</w:t>
-      </w:r>
-      <w:r>
-        <w:t xml:space="preserve"> </w:t>
-      </w:r>
-      <w:proofErr w:type="spellStart"/>
-      <w:r>
-        <w:t>Mature.tick</w:t>
-      </w:r>
-      <w:proofErr w:type="spellEnd"/>
-      <w:r>
-        <w:t>()</w:t>
-      </w:r>
-      <w:bookmarkEnd w:id="9"/>
+        <w:t>8</w:t>
+      </w:r>
+      <w:bookmarkEnd w:id="8"/>
     </w:p>
     <w:p>
       <w:r>
@@ -1481,10 +1878,10 @@
           <w:noProof/>
         </w:rPr>
         <w:drawing>
-          <wp:inline distT="0" distB="0" distL="0" distR="0" wp14:anchorId="59514BD4" wp14:editId="73EE346A">
-            <wp:extent cx="4697935" cy="8234808"/>
-            <wp:effectExtent l="0" t="0" r="7620" b="0"/>
-            <wp:docPr id="10" name="Picture 10" descr="Diagram, schematic&#10;&#10;Description automatically generated"/>
+          <wp:inline distT="0" distB="0" distL="0" distR="0" wp14:anchorId="5F355DBD" wp14:editId="49BCD6B8">
+            <wp:extent cx="5731510" cy="4283710"/>
+            <wp:effectExtent l="0" t="0" r="2540" b="2540"/>
+            <wp:docPr id="18" name="Picture 18" descr="Diagram&#10;&#10;Description automatically generated"/>
             <wp:cNvGraphicFramePr>
               <a:graphicFrameLocks xmlns:a="http://schemas.openxmlformats.org/drawingml/2006/main" noChangeAspect="1"/>
             </wp:cNvGraphicFramePr>
@@ -1492,7 +1889,7 @@
               <a:graphicData uri="http://schemas.openxmlformats.org/drawingml/2006/picture">
                 <pic:pic xmlns:pic="http://schemas.openxmlformats.org/drawingml/2006/picture">
                   <pic:nvPicPr>
-                    <pic:cNvPr id="10" name="Picture 10" descr="Diagram, schematic&#10;&#10;Description automatically generated"/>
+                    <pic:cNvPr id="18" name="Picture 18" descr="Diagram&#10;&#10;Description automatically generated"/>
                     <pic:cNvPicPr/>
                   </pic:nvPicPr>
                   <pic:blipFill>
@@ -1510,7 +1907,7 @@
                   <pic:spPr>
                     <a:xfrm>
                       <a:off x="0" y="0"/>
-                      <a:ext cx="4708748" cy="8253762"/>
+                      <a:ext cx="5731510" cy="4283710"/>
                     </a:xfrm>
                     <a:prstGeom prst="rect">
                       <a:avLst/>
@@ -1527,20 +1924,15 @@
       <w:pPr>
         <w:pStyle w:val="Heading2"/>
       </w:pPr>
-      <w:bookmarkStart w:id="10" w:name="_Toc100514573"/>
+      <w:bookmarkStart w:id="9" w:name="_Toc104154127"/>
       <w:r>
         <w:lastRenderedPageBreak/>
-        <w:t xml:space="preserve">REQ2 </w:t>
-      </w:r>
-      <w:proofErr w:type="spellStart"/>
-      <w:r>
-        <w:t>JumpActorAction.execute</w:t>
-      </w:r>
-      <w:proofErr w:type="spellEnd"/>
-      <w:r>
-        <w:t>()</w:t>
-      </w:r>
-      <w:bookmarkEnd w:id="10"/>
+        <w:t>REQ</w:t>
+      </w:r>
+      <w:r>
+        <w:t>9</w:t>
+      </w:r>
+      <w:bookmarkEnd w:id="9"/>
     </w:p>
     <w:p>
       <w:r>
@@ -1548,10 +1940,10 @@
           <w:noProof/>
         </w:rPr>
         <w:drawing>
-          <wp:inline distT="0" distB="0" distL="0" distR="0" wp14:anchorId="44033C1C" wp14:editId="457320BD">
-            <wp:extent cx="5731510" cy="4404995"/>
-            <wp:effectExtent l="0" t="0" r="2540" b="0"/>
-            <wp:docPr id="11" name="Picture 11" descr="A picture containing diagram&#10;&#10;Description automatically generated"/>
+          <wp:inline distT="0" distB="0" distL="0" distR="0" wp14:anchorId="4A7242FF" wp14:editId="639FDB3F">
+            <wp:extent cx="5189684" cy="4008120"/>
+            <wp:effectExtent l="0" t="0" r="0" b="0"/>
+            <wp:docPr id="19" name="Picture 19" descr="Diagram&#10;&#10;Description automatically generated"/>
             <wp:cNvGraphicFramePr>
               <a:graphicFrameLocks xmlns:a="http://schemas.openxmlformats.org/drawingml/2006/main" noChangeAspect="1"/>
             </wp:cNvGraphicFramePr>
@@ -1559,11 +1951,11 @@
               <a:graphicData uri="http://schemas.openxmlformats.org/drawingml/2006/picture">
                 <pic:pic xmlns:pic="http://schemas.openxmlformats.org/drawingml/2006/picture">
                   <pic:nvPicPr>
-                    <pic:cNvPr id="11" name="Picture 11" descr="A picture containing diagram&#10;&#10;Description automatically generated"/>
+                    <pic:cNvPr id="19" name="Picture 19" descr="Diagram&#10;&#10;Description automatically generated"/>
                     <pic:cNvPicPr/>
                   </pic:nvPicPr>
                   <pic:blipFill>
-                    <a:blip r:embed="rId15">
+                    <a:blip r:embed="rId15" cstate="print">
                       <a:extLst>
                         <a:ext uri="{28A0092B-C50C-407E-A947-70E740481C1C}">
                           <a14:useLocalDpi xmlns:a14="http://schemas.microsoft.com/office/drawing/2010/main" val="0"/>
@@ -1577,7 +1969,7 @@
                   <pic:spPr>
                     <a:xfrm>
                       <a:off x="0" y="0"/>
-                      <a:ext cx="5731510" cy="4404995"/>
+                      <a:ext cx="5193945" cy="4011411"/>
                     </a:xfrm>
                     <a:prstGeom prst="rect">
                       <a:avLst/>
@@ -1590,16 +1982,18 @@
         </w:drawing>
       </w:r>
     </w:p>
-    <w:p/>
     <w:p>
       <w:pPr>
         <w:pStyle w:val="Heading2"/>
       </w:pPr>
-      <w:bookmarkStart w:id="11" w:name="_Toc100514574"/>
-      <w:r>
-        <w:t>REQ5 trading</w:t>
-      </w:r>
-      <w:bookmarkEnd w:id="11"/>
+      <w:bookmarkStart w:id="10" w:name="_Toc104154128"/>
+      <w:r>
+        <w:t>REQ</w:t>
+      </w:r>
+      <w:r>
+        <w:t>10</w:t>
+      </w:r>
+      <w:bookmarkEnd w:id="10"/>
     </w:p>
     <w:p>
       <w:r>
@@ -1607,10 +2001,10 @@
           <w:noProof/>
         </w:rPr>
         <w:drawing>
-          <wp:inline distT="0" distB="0" distL="0" distR="0" wp14:anchorId="2D16891C" wp14:editId="2592E913">
-            <wp:extent cx="5731510" cy="2876550"/>
-            <wp:effectExtent l="0" t="0" r="2540" b="0"/>
-            <wp:docPr id="8" name="Picture 8" descr="Diagram&#10;&#10;Description automatically generated"/>
+          <wp:inline distT="0" distB="0" distL="0" distR="0" wp14:anchorId="3ECD4094" wp14:editId="57DC1F0F">
+            <wp:extent cx="4923790" cy="2501172"/>
+            <wp:effectExtent l="0" t="0" r="0" b="0"/>
+            <wp:docPr id="20" name="Picture 20" descr="Diagram&#10;&#10;Description automatically generated"/>
             <wp:cNvGraphicFramePr>
               <a:graphicFrameLocks xmlns:a="http://schemas.openxmlformats.org/drawingml/2006/main" noChangeAspect="1"/>
             </wp:cNvGraphicFramePr>
@@ -1618,7 +2012,7 @@
               <a:graphicData uri="http://schemas.openxmlformats.org/drawingml/2006/picture">
                 <pic:pic xmlns:pic="http://schemas.openxmlformats.org/drawingml/2006/picture">
                   <pic:nvPicPr>
-                    <pic:cNvPr id="8" name="Picture 8" descr="Diagram&#10;&#10;Description automatically generated"/>
+                    <pic:cNvPr id="20" name="Picture 20" descr="Diagram&#10;&#10;Description automatically generated"/>
                     <pic:cNvPicPr/>
                   </pic:nvPicPr>
                   <pic:blipFill>
@@ -1636,7 +2030,7 @@
                   <pic:spPr>
                     <a:xfrm>
                       <a:off x="0" y="0"/>
-                      <a:ext cx="5731510" cy="2876550"/>
+                      <a:ext cx="4930867" cy="2504767"/>
                     </a:xfrm>
                     <a:prstGeom prst="rect">
                       <a:avLst/>
@@ -1649,8 +2043,390 @@
         </w:drawing>
       </w:r>
     </w:p>
+    <w:p>
+      <w:pPr>
+        <w:pStyle w:val="Heading2"/>
+      </w:pPr>
+      <w:bookmarkStart w:id="11" w:name="_Toc104154129"/>
+      <w:r>
+        <w:lastRenderedPageBreak/>
+        <w:t>REQ</w:t>
+      </w:r>
+      <w:r>
+        <w:t>11</w:t>
+      </w:r>
+      <w:bookmarkEnd w:id="11"/>
+    </w:p>
+    <w:p>
+      <w:r>
+        <w:rPr>
+          <w:noProof/>
+        </w:rPr>
+        <w:drawing>
+          <wp:inline distT="0" distB="0" distL="0" distR="0" wp14:anchorId="143B57EE" wp14:editId="44AEE23D">
+            <wp:extent cx="5731510" cy="2687955"/>
+            <wp:effectExtent l="0" t="0" r="2540" b="0"/>
+            <wp:docPr id="21" name="Picture 21" descr="Diagram&#10;&#10;Description automatically generated"/>
+            <wp:cNvGraphicFramePr>
+              <a:graphicFrameLocks xmlns:a="http://schemas.openxmlformats.org/drawingml/2006/main" noChangeAspect="1"/>
+            </wp:cNvGraphicFramePr>
+            <a:graphic xmlns:a="http://schemas.openxmlformats.org/drawingml/2006/main">
+              <a:graphicData uri="http://schemas.openxmlformats.org/drawingml/2006/picture">
+                <pic:pic xmlns:pic="http://schemas.openxmlformats.org/drawingml/2006/picture">
+                  <pic:nvPicPr>
+                    <pic:cNvPr id="21" name="Picture 21" descr="Diagram&#10;&#10;Description automatically generated"/>
+                    <pic:cNvPicPr/>
+                  </pic:nvPicPr>
+                  <pic:blipFill>
+                    <a:blip r:embed="rId17" cstate="print">
+                      <a:extLst>
+                        <a:ext uri="{28A0092B-C50C-407E-A947-70E740481C1C}">
+                          <a14:useLocalDpi xmlns:a14="http://schemas.microsoft.com/office/drawing/2010/main" val="0"/>
+                        </a:ext>
+                      </a:extLst>
+                    </a:blip>
+                    <a:stretch>
+                      <a:fillRect/>
+                    </a:stretch>
+                  </pic:blipFill>
+                  <pic:spPr>
+                    <a:xfrm>
+                      <a:off x="0" y="0"/>
+                      <a:ext cx="5731510" cy="2687955"/>
+                    </a:xfrm>
+                    <a:prstGeom prst="rect">
+                      <a:avLst/>
+                    </a:prstGeom>
+                  </pic:spPr>
+                </pic:pic>
+              </a:graphicData>
+            </a:graphic>
+          </wp:inline>
+        </w:drawing>
+      </w:r>
+    </w:p>
+    <w:p>
+      <w:pPr>
+        <w:pStyle w:val="Heading2"/>
+      </w:pPr>
+      <w:bookmarkStart w:id="12" w:name="_Toc104154130"/>
+      <w:r>
+        <w:t>REQ</w:t>
+      </w:r>
+      <w:r>
+        <w:t>1</w:t>
+      </w:r>
+      <w:r>
+        <w:t>2</w:t>
+      </w:r>
+      <w:bookmarkEnd w:id="12"/>
+    </w:p>
+    <w:p>
+      <w:r>
+        <w:rPr>
+          <w:noProof/>
+        </w:rPr>
+        <w:drawing>
+          <wp:inline distT="0" distB="0" distL="0" distR="0" wp14:anchorId="486760FB" wp14:editId="4CBFCDFF">
+            <wp:extent cx="5731510" cy="3510915"/>
+            <wp:effectExtent l="0" t="0" r="2540" b="0"/>
+            <wp:docPr id="22" name="Picture 22" descr="Graphical user interface, diagram&#10;&#10;Description automatically generated"/>
+            <wp:cNvGraphicFramePr>
+              <a:graphicFrameLocks xmlns:a="http://schemas.openxmlformats.org/drawingml/2006/main" noChangeAspect="1"/>
+            </wp:cNvGraphicFramePr>
+            <a:graphic xmlns:a="http://schemas.openxmlformats.org/drawingml/2006/main">
+              <a:graphicData uri="http://schemas.openxmlformats.org/drawingml/2006/picture">
+                <pic:pic xmlns:pic="http://schemas.openxmlformats.org/drawingml/2006/picture">
+                  <pic:nvPicPr>
+                    <pic:cNvPr id="22" name="Picture 22" descr="Graphical user interface, diagram&#10;&#10;Description automatically generated"/>
+                    <pic:cNvPicPr/>
+                  </pic:nvPicPr>
+                  <pic:blipFill>
+                    <a:blip r:embed="rId18" cstate="print">
+                      <a:extLst>
+                        <a:ext uri="{28A0092B-C50C-407E-A947-70E740481C1C}">
+                          <a14:useLocalDpi xmlns:a14="http://schemas.microsoft.com/office/drawing/2010/main" val="0"/>
+                        </a:ext>
+                      </a:extLst>
+                    </a:blip>
+                    <a:stretch>
+                      <a:fillRect/>
+                    </a:stretch>
+                  </pic:blipFill>
+                  <pic:spPr>
+                    <a:xfrm>
+                      <a:off x="0" y="0"/>
+                      <a:ext cx="5731510" cy="3510915"/>
+                    </a:xfrm>
+                    <a:prstGeom prst="rect">
+                      <a:avLst/>
+                    </a:prstGeom>
+                  </pic:spPr>
+                </pic:pic>
+              </a:graphicData>
+            </a:graphic>
+          </wp:inline>
+        </w:drawing>
+      </w:r>
+    </w:p>
+    <w:p/>
+    <w:p/>
+    <w:p/>
+    <w:p>
+      <w:pPr>
+        <w:pStyle w:val="Heading1"/>
+      </w:pPr>
+      <w:bookmarkStart w:id="13" w:name="_Toc104154131"/>
+      <w:r>
+        <w:lastRenderedPageBreak/>
+        <w:t>Sequence diagrams</w:t>
+      </w:r>
+      <w:bookmarkEnd w:id="13"/>
+    </w:p>
+    <w:p>
+      <w:pPr>
+        <w:pStyle w:val="Heading2"/>
+      </w:pPr>
+      <w:bookmarkStart w:id="14" w:name="_Toc104154132"/>
+      <w:r>
+        <w:t>REQ1 Mature.tick()</w:t>
+      </w:r>
+      <w:bookmarkEnd w:id="14"/>
+    </w:p>
+    <w:p>
+      <w:r>
+        <w:rPr>
+          <w:noProof/>
+        </w:rPr>
+        <w:drawing>
+          <wp:inline distT="0" distB="0" distL="0" distR="0" wp14:anchorId="18825457" wp14:editId="4C49BCC9">
+            <wp:extent cx="3174971" cy="8199120"/>
+            <wp:effectExtent l="0" t="0" r="6985" b="0"/>
+            <wp:docPr id="23" name="Picture 23" descr="Diagram&#10;&#10;Description automatically generated"/>
+            <wp:cNvGraphicFramePr>
+              <a:graphicFrameLocks xmlns:a="http://schemas.openxmlformats.org/drawingml/2006/main" noChangeAspect="1"/>
+            </wp:cNvGraphicFramePr>
+            <a:graphic xmlns:a="http://schemas.openxmlformats.org/drawingml/2006/main">
+              <a:graphicData uri="http://schemas.openxmlformats.org/drawingml/2006/picture">
+                <pic:pic xmlns:pic="http://schemas.openxmlformats.org/drawingml/2006/picture">
+                  <pic:nvPicPr>
+                    <pic:cNvPr id="23" name="Picture 23" descr="Diagram&#10;&#10;Description automatically generated"/>
+                    <pic:cNvPicPr/>
+                  </pic:nvPicPr>
+                  <pic:blipFill>
+                    <a:blip r:embed="rId19" cstate="print">
+                      <a:extLst>
+                        <a:ext uri="{28A0092B-C50C-407E-A947-70E740481C1C}">
+                          <a14:useLocalDpi xmlns:a14="http://schemas.microsoft.com/office/drawing/2010/main" val="0"/>
+                        </a:ext>
+                      </a:extLst>
+                    </a:blip>
+                    <a:stretch>
+                      <a:fillRect/>
+                    </a:stretch>
+                  </pic:blipFill>
+                  <pic:spPr>
+                    <a:xfrm>
+                      <a:off x="0" y="0"/>
+                      <a:ext cx="3177536" cy="8205745"/>
+                    </a:xfrm>
+                    <a:prstGeom prst="rect">
+                      <a:avLst/>
+                    </a:prstGeom>
+                  </pic:spPr>
+                </pic:pic>
+              </a:graphicData>
+            </a:graphic>
+          </wp:inline>
+        </w:drawing>
+      </w:r>
+    </w:p>
+    <w:p>
+      <w:pPr>
+        <w:pStyle w:val="Heading2"/>
+      </w:pPr>
+      <w:bookmarkStart w:id="15" w:name="_Toc104154133"/>
+      <w:r>
+        <w:lastRenderedPageBreak/>
+        <w:t>REQ2 JumpActorAction.execute()</w:t>
+      </w:r>
+      <w:bookmarkEnd w:id="15"/>
+    </w:p>
+    <w:p>
+      <w:r>
+        <w:rPr>
+          <w:noProof/>
+        </w:rPr>
+        <w:drawing>
+          <wp:inline distT="0" distB="0" distL="0" distR="0" wp14:anchorId="4F0392D4" wp14:editId="1705B11F">
+            <wp:extent cx="5416207" cy="3926840"/>
+            <wp:effectExtent l="0" t="0" r="0" b="0"/>
+            <wp:docPr id="24" name="Picture 24" descr="Graphical user interface, diagram, Word&#10;&#10;Description automatically generated"/>
+            <wp:cNvGraphicFramePr>
+              <a:graphicFrameLocks xmlns:a="http://schemas.openxmlformats.org/drawingml/2006/main" noChangeAspect="1"/>
+            </wp:cNvGraphicFramePr>
+            <a:graphic xmlns:a="http://schemas.openxmlformats.org/drawingml/2006/main">
+              <a:graphicData uri="http://schemas.openxmlformats.org/drawingml/2006/picture">
+                <pic:pic xmlns:pic="http://schemas.openxmlformats.org/drawingml/2006/picture">
+                  <pic:nvPicPr>
+                    <pic:cNvPr id="24" name="Picture 24" descr="Graphical user interface, diagram, Word&#10;&#10;Description automatically generated"/>
+                    <pic:cNvPicPr/>
+                  </pic:nvPicPr>
+                  <pic:blipFill>
+                    <a:blip r:embed="rId20" cstate="print">
+                      <a:extLst>
+                        <a:ext uri="{28A0092B-C50C-407E-A947-70E740481C1C}">
+                          <a14:useLocalDpi xmlns:a14="http://schemas.microsoft.com/office/drawing/2010/main" val="0"/>
+                        </a:ext>
+                      </a:extLst>
+                    </a:blip>
+                    <a:stretch>
+                      <a:fillRect/>
+                    </a:stretch>
+                  </pic:blipFill>
+                  <pic:spPr>
+                    <a:xfrm>
+                      <a:off x="0" y="0"/>
+                      <a:ext cx="5418154" cy="3928252"/>
+                    </a:xfrm>
+                    <a:prstGeom prst="rect">
+                      <a:avLst/>
+                    </a:prstGeom>
+                  </pic:spPr>
+                </pic:pic>
+              </a:graphicData>
+            </a:graphic>
+          </wp:inline>
+        </w:drawing>
+      </w:r>
+    </w:p>
+    <w:p/>
+    <w:p>
+      <w:pPr>
+        <w:pStyle w:val="Heading2"/>
+      </w:pPr>
+      <w:bookmarkStart w:id="16" w:name="_Toc104154134"/>
+      <w:r>
+        <w:t xml:space="preserve">REQ5 </w:t>
+      </w:r>
+      <w:r>
+        <w:t>PurchaseAction.execute()</w:t>
+      </w:r>
+      <w:bookmarkEnd w:id="16"/>
+    </w:p>
+    <w:p>
+      <w:r>
+        <w:rPr>
+          <w:noProof/>
+        </w:rPr>
+        <w:drawing>
+          <wp:inline distT="0" distB="0" distL="0" distR="0" wp14:anchorId="748B9E73" wp14:editId="4F0F45A0">
+            <wp:extent cx="5096510" cy="3951405"/>
+            <wp:effectExtent l="0" t="0" r="8890" b="0"/>
+            <wp:docPr id="25" name="Picture 25" descr="Diagram&#10;&#10;Description automatically generated with medium confidence"/>
+            <wp:cNvGraphicFramePr>
+              <a:graphicFrameLocks xmlns:a="http://schemas.openxmlformats.org/drawingml/2006/main" noChangeAspect="1"/>
+            </wp:cNvGraphicFramePr>
+            <a:graphic xmlns:a="http://schemas.openxmlformats.org/drawingml/2006/main">
+              <a:graphicData uri="http://schemas.openxmlformats.org/drawingml/2006/picture">
+                <pic:pic xmlns:pic="http://schemas.openxmlformats.org/drawingml/2006/picture">
+                  <pic:nvPicPr>
+                    <pic:cNvPr id="25" name="Picture 25" descr="Diagram&#10;&#10;Description automatically generated with medium confidence"/>
+                    <pic:cNvPicPr/>
+                  </pic:nvPicPr>
+                  <pic:blipFill>
+                    <a:blip r:embed="rId21" cstate="print">
+                      <a:extLst>
+                        <a:ext uri="{28A0092B-C50C-407E-A947-70E740481C1C}">
+                          <a14:useLocalDpi xmlns:a14="http://schemas.microsoft.com/office/drawing/2010/main" val="0"/>
+                        </a:ext>
+                      </a:extLst>
+                    </a:blip>
+                    <a:stretch>
+                      <a:fillRect/>
+                    </a:stretch>
+                  </pic:blipFill>
+                  <pic:spPr>
+                    <a:xfrm>
+                      <a:off x="0" y="0"/>
+                      <a:ext cx="5102288" cy="3955884"/>
+                    </a:xfrm>
+                    <a:prstGeom prst="rect">
+                      <a:avLst/>
+                    </a:prstGeom>
+                  </pic:spPr>
+                </pic:pic>
+              </a:graphicData>
+            </a:graphic>
+          </wp:inline>
+        </w:drawing>
+      </w:r>
+    </w:p>
+    <w:p>
+      <w:pPr>
+        <w:pStyle w:val="Heading2"/>
+      </w:pPr>
+      <w:bookmarkStart w:id="17" w:name="_Toc104154135"/>
+      <w:r>
+        <w:lastRenderedPageBreak/>
+        <w:t>REQ</w:t>
+      </w:r>
+      <w:r>
+        <w:t>8 WarpAction.execute()</w:t>
+      </w:r>
+      <w:bookmarkEnd w:id="17"/>
+    </w:p>
+    <w:p>
+      <w:r>
+        <w:rPr>
+          <w:noProof/>
+        </w:rPr>
+        <w:drawing>
+          <wp:inline distT="0" distB="0" distL="0" distR="0" wp14:anchorId="102F4D4A" wp14:editId="62E44AB3">
+            <wp:extent cx="5731510" cy="5828030"/>
+            <wp:effectExtent l="0" t="0" r="2540" b="1270"/>
+            <wp:docPr id="26" name="Picture 26" descr="Word&#10;&#10;Description automatically generated with medium confidence"/>
+            <wp:cNvGraphicFramePr>
+              <a:graphicFrameLocks xmlns:a="http://schemas.openxmlformats.org/drawingml/2006/main" noChangeAspect="1"/>
+            </wp:cNvGraphicFramePr>
+            <a:graphic xmlns:a="http://schemas.openxmlformats.org/drawingml/2006/main">
+              <a:graphicData uri="http://schemas.openxmlformats.org/drawingml/2006/picture">
+                <pic:pic xmlns:pic="http://schemas.openxmlformats.org/drawingml/2006/picture">
+                  <pic:nvPicPr>
+                    <pic:cNvPr id="26" name="Picture 26" descr="Word&#10;&#10;Description automatically generated with medium confidence"/>
+                    <pic:cNvPicPr/>
+                  </pic:nvPicPr>
+                  <pic:blipFill>
+                    <a:blip r:embed="rId22" cstate="print">
+                      <a:extLst>
+                        <a:ext uri="{28A0092B-C50C-407E-A947-70E740481C1C}">
+                          <a14:useLocalDpi xmlns:a14="http://schemas.microsoft.com/office/drawing/2010/main" val="0"/>
+                        </a:ext>
+                      </a:extLst>
+                    </a:blip>
+                    <a:stretch>
+                      <a:fillRect/>
+                    </a:stretch>
+                  </pic:blipFill>
+                  <pic:spPr>
+                    <a:xfrm>
+                      <a:off x="0" y="0"/>
+                      <a:ext cx="5731510" cy="5828030"/>
+                    </a:xfrm>
+                    <a:prstGeom prst="rect">
+                      <a:avLst/>
+                    </a:prstGeom>
+                  </pic:spPr>
+                </pic:pic>
+              </a:graphicData>
+            </a:graphic>
+          </wp:inline>
+        </w:drawing>
+      </w:r>
+    </w:p>
+    <w:p/>
     <w:sectPr>
-      <w:footerReference w:type="default" r:id="rId17"/>
+      <w:footerReference w:type="default" r:id="rId23"/>
       <w:pgSz w:w="11906" w:h="16838"/>
       <w:pgMar w:top="1440" w:right="1440" w:bottom="1440" w:left="1440" w:header="708" w:footer="708" w:gutter="0"/>
       <w:cols w:space="708"/>
@@ -1661,7 +2437,7 @@
 </file>
 
 <file path=word/endnotes.xml><?xml version="1.0" encoding="utf-8"?>
-<w:endnotes xmlns:wpc="http://schemas.microsoft.com/office/word/2010/wordprocessingCanvas" xmlns:cx="http://schemas.microsoft.com/office/drawing/2014/chartex" xmlns:cx1="http://schemas.microsoft.com/office/drawing/2015/9/8/chartex" xmlns:cx2="http://schemas.microsoft.com/office/drawing/2015/10/21/chartex" xmlns:cx3="http://schemas.microsoft.com/office/drawing/2016/5/9/chartex" xmlns:cx4="http://schemas.microsoft.com/office/drawing/2016/5/10/chartex" xmlns:cx5="http://schemas.microsoft.com/office/drawing/2016/5/11/chartex" xmlns:cx6="http://schemas.microsoft.com/office/drawing/2016/5/12/chartex" xmlns:cx7="http://schemas.microsoft.com/office/drawing/2016/5/13/chartex" xmlns:cx8="http://schemas.microsoft.com/office/drawing/2016/5/14/chartex" xmlns:mc="http://schemas.openxmlformats.org/markup-compatibility/2006" xmlns:aink="http://schemas.microsoft.com/office/drawing/2016/ink" xmlns:am3d="http://schemas.microsoft.com/office/drawing/2017/model3d" xmlns:o="urn:schemas-microsoft-com:office:office" xmlns:r="http://schemas.openxmlformats.org/officeDocument/2006/relationships" xmlns:m="http://schemas.openxmlformats.org/officeDocument/2006/math" xmlns:v="urn:schemas-microsoft-com:vml" xmlns:wp14="http://schemas.microsoft.com/office/word/2010/wordprocessingDrawing" xmlns:wp="http://schemas.openxmlformats.org/drawingml/2006/wordprocessingDrawing" xmlns:w10="urn:schemas-microsoft-com:office:word" xmlns:w="http://schemas.openxmlformats.org/wordprocessingml/2006/main" xmlns:w14="http://schemas.microsoft.com/office/word/2010/wordml" xmlns:w15="http://schemas.microsoft.com/office/word/2012/wordml" xmlns:w16cex="http://schemas.microsoft.com/office/word/2018/wordml/cex" xmlns:w16cid="http://schemas.microsoft.com/office/word/2016/wordml/cid" xmlns:w16="http://schemas.microsoft.com/office/word/2018/wordml" xmlns:w16sdtdh="http://schemas.microsoft.com/office/word/2020/wordml/sdtdatahash" xmlns:w16se="http://schemas.microsoft.com/office/word/2015/wordml/symex" xmlns:wpg="http://schemas.microsoft.com/office/word/2010/wordprocessingGroup" xmlns:wpi="http://schemas.microsoft.com/office/word/2010/wordprocessingInk" xmlns:wne="http://schemas.microsoft.com/office/word/2006/wordml" xmlns:wps="http://schemas.microsoft.com/office/word/2010/wordprocessingShape" mc:Ignorable="w14 w15 w16se w16cid w16 w16cex w16sdtdh wp14">
+<w:endnotes xmlns:wpc="http://schemas.microsoft.com/office/word/2010/wordprocessingCanvas" xmlns:cx="http://schemas.microsoft.com/office/drawing/2014/chartex" xmlns:cx1="http://schemas.microsoft.com/office/drawing/2015/9/8/chartex" xmlns:cx2="http://schemas.microsoft.com/office/drawing/2015/10/21/chartex" xmlns:cx3="http://schemas.microsoft.com/office/drawing/2016/5/9/chartex" xmlns:cx4="http://schemas.microsoft.com/office/drawing/2016/5/10/chartex" xmlns:cx5="http://schemas.microsoft.com/office/drawing/2016/5/11/chartex" xmlns:cx6="http://schemas.microsoft.com/office/drawing/2016/5/12/chartex" xmlns:cx7="http://schemas.microsoft.com/office/drawing/2016/5/13/chartex" xmlns:cx8="http://schemas.microsoft.com/office/drawing/2016/5/14/chartex" xmlns:mc="http://schemas.openxmlformats.org/markup-compatibility/2006" xmlns:aink="http://schemas.microsoft.com/office/drawing/2016/ink" xmlns:am3d="http://schemas.microsoft.com/office/drawing/2017/model3d" xmlns:o="urn:schemas-microsoft-com:office:office" xmlns:oel="http://schemas.microsoft.com/office/2019/extlst" xmlns:r="http://schemas.openxmlformats.org/officeDocument/2006/relationships" xmlns:m="http://schemas.openxmlformats.org/officeDocument/2006/math" xmlns:v="urn:schemas-microsoft-com:vml" xmlns:wp14="http://schemas.microsoft.com/office/word/2010/wordprocessingDrawing" xmlns:wp="http://schemas.openxmlformats.org/drawingml/2006/wordprocessingDrawing" xmlns:w10="urn:schemas-microsoft-com:office:word" xmlns:w="http://schemas.openxmlformats.org/wordprocessingml/2006/main" xmlns:w14="http://schemas.microsoft.com/office/word/2010/wordml" xmlns:w15="http://schemas.microsoft.com/office/word/2012/wordml" xmlns:w16cex="http://schemas.microsoft.com/office/word/2018/wordml/cex" xmlns:w16cid="http://schemas.microsoft.com/office/word/2016/wordml/cid" xmlns:w16="http://schemas.microsoft.com/office/word/2018/wordml" xmlns:w16sdtdh="http://schemas.microsoft.com/office/word/2020/wordml/sdtdatahash" xmlns:w16se="http://schemas.microsoft.com/office/word/2015/wordml/symex" xmlns:wpg="http://schemas.microsoft.com/office/word/2010/wordprocessingGroup" xmlns:wpi="http://schemas.microsoft.com/office/word/2010/wordprocessingInk" xmlns:wne="http://schemas.microsoft.com/office/word/2006/wordml" xmlns:wps="http://schemas.microsoft.com/office/word/2010/wordprocessingShape" mc:Ignorable="w14 w15 w16se w16cid w16 w16cex w16sdtdh wp14">
   <w:endnote w:type="separator" w:id="-1">
     <w:p>
       <w:pPr>
@@ -1686,7 +2462,7 @@
 </file>
 
 <file path=word/footer1.xml><?xml version="1.0" encoding="utf-8"?>
-<w:ftr xmlns:wpc="http://schemas.microsoft.com/office/word/2010/wordprocessingCanvas" xmlns:cx="http://schemas.microsoft.com/office/drawing/2014/chartex" xmlns:cx1="http://schemas.microsoft.com/office/drawing/2015/9/8/chartex" xmlns:cx2="http://schemas.microsoft.com/office/drawing/2015/10/21/chartex" xmlns:cx3="http://schemas.microsoft.com/office/drawing/2016/5/9/chartex" xmlns:cx4="http://schemas.microsoft.com/office/drawing/2016/5/10/chartex" xmlns:cx5="http://schemas.microsoft.com/office/drawing/2016/5/11/chartex" xmlns:cx6="http://schemas.microsoft.com/office/drawing/2016/5/12/chartex" xmlns:cx7="http://schemas.microsoft.com/office/drawing/2016/5/13/chartex" xmlns:cx8="http://schemas.microsoft.com/office/drawing/2016/5/14/chartex" xmlns:mc="http://schemas.openxmlformats.org/markup-compatibility/2006" xmlns:aink="http://schemas.microsoft.com/office/drawing/2016/ink" xmlns:am3d="http://schemas.microsoft.com/office/drawing/2017/model3d" xmlns:o="urn:schemas-microsoft-com:office:office" xmlns:r="http://schemas.openxmlformats.org/officeDocument/2006/relationships" xmlns:m="http://schemas.openxmlformats.org/officeDocument/2006/math" xmlns:v="urn:schemas-microsoft-com:vml" xmlns:wp14="http://schemas.microsoft.com/office/word/2010/wordprocessingDrawing" xmlns:wp="http://schemas.openxmlformats.org/drawingml/2006/wordprocessingDrawing" xmlns:w10="urn:schemas-microsoft-com:office:word" xmlns:w="http://schemas.openxmlformats.org/wordprocessingml/2006/main" xmlns:w14="http://schemas.microsoft.com/office/word/2010/wordml" xmlns:w15="http://schemas.microsoft.com/office/word/2012/wordml" xmlns:w16cex="http://schemas.microsoft.com/office/word/2018/wordml/cex" xmlns:w16cid="http://schemas.microsoft.com/office/word/2016/wordml/cid" xmlns:w16="http://schemas.microsoft.com/office/word/2018/wordml" xmlns:w16sdtdh="http://schemas.microsoft.com/office/word/2020/wordml/sdtdatahash" xmlns:w16se="http://schemas.microsoft.com/office/word/2015/wordml/symex" xmlns:wpg="http://schemas.microsoft.com/office/word/2010/wordprocessingGroup" xmlns:wpi="http://schemas.microsoft.com/office/word/2010/wordprocessingInk" xmlns:wne="http://schemas.microsoft.com/office/word/2006/wordml" xmlns:wps="http://schemas.microsoft.com/office/word/2010/wordprocessingShape" mc:Ignorable="w14 w15 w16se w16cid w16 w16cex w16sdtdh wp14">
+<w:ftr xmlns:wpc="http://schemas.microsoft.com/office/word/2010/wordprocessingCanvas" xmlns:cx="http://schemas.microsoft.com/office/drawing/2014/chartex" xmlns:cx1="http://schemas.microsoft.com/office/drawing/2015/9/8/chartex" xmlns:cx2="http://schemas.microsoft.com/office/drawing/2015/10/21/chartex" xmlns:cx3="http://schemas.microsoft.com/office/drawing/2016/5/9/chartex" xmlns:cx4="http://schemas.microsoft.com/office/drawing/2016/5/10/chartex" xmlns:cx5="http://schemas.microsoft.com/office/drawing/2016/5/11/chartex" xmlns:cx6="http://schemas.microsoft.com/office/drawing/2016/5/12/chartex" xmlns:cx7="http://schemas.microsoft.com/office/drawing/2016/5/13/chartex" xmlns:cx8="http://schemas.microsoft.com/office/drawing/2016/5/14/chartex" xmlns:mc="http://schemas.openxmlformats.org/markup-compatibility/2006" xmlns:aink="http://schemas.microsoft.com/office/drawing/2016/ink" xmlns:am3d="http://schemas.microsoft.com/office/drawing/2017/model3d" xmlns:o="urn:schemas-microsoft-com:office:office" xmlns:oel="http://schemas.microsoft.com/office/2019/extlst" xmlns:r="http://schemas.openxmlformats.org/officeDocument/2006/relationships" xmlns:m="http://schemas.openxmlformats.org/officeDocument/2006/math" xmlns:v="urn:schemas-microsoft-com:vml" xmlns:wp14="http://schemas.microsoft.com/office/word/2010/wordprocessingDrawing" xmlns:wp="http://schemas.openxmlformats.org/drawingml/2006/wordprocessingDrawing" xmlns:w10="urn:schemas-microsoft-com:office:word" xmlns:w="http://schemas.openxmlformats.org/wordprocessingml/2006/main" xmlns:w14="http://schemas.microsoft.com/office/word/2010/wordml" xmlns:w15="http://schemas.microsoft.com/office/word/2012/wordml" xmlns:w16cex="http://schemas.microsoft.com/office/word/2018/wordml/cex" xmlns:w16cid="http://schemas.microsoft.com/office/word/2016/wordml/cid" xmlns:w16="http://schemas.microsoft.com/office/word/2018/wordml" xmlns:w16sdtdh="http://schemas.microsoft.com/office/word/2020/wordml/sdtdatahash" xmlns:w16se="http://schemas.microsoft.com/office/word/2015/wordml/symex" xmlns:wpg="http://schemas.microsoft.com/office/word/2010/wordprocessingGroup" xmlns:wpi="http://schemas.microsoft.com/office/word/2010/wordprocessingInk" xmlns:wne="http://schemas.microsoft.com/office/word/2006/wordml" xmlns:wps="http://schemas.microsoft.com/office/word/2010/wordprocessingShape" mc:Ignorable="w14 w15 w16se w16cid w16 w16cex w16sdtdh wp14">
   <w:sdt>
     <w:sdtPr>
       <w:id w:val="-1760364379"/>
@@ -1739,7 +2515,7 @@
 </file>
 
 <file path=word/footnotes.xml><?xml version="1.0" encoding="utf-8"?>
-<w:footnotes xmlns:wpc="http://schemas.microsoft.com/office/word/2010/wordprocessingCanvas" xmlns:cx="http://schemas.microsoft.com/office/drawing/2014/chartex" xmlns:cx1="http://schemas.microsoft.com/office/drawing/2015/9/8/chartex" xmlns:cx2="http://schemas.microsoft.com/office/drawing/2015/10/21/chartex" xmlns:cx3="http://schemas.microsoft.com/office/drawing/2016/5/9/chartex" xmlns:cx4="http://schemas.microsoft.com/office/drawing/2016/5/10/chartex" xmlns:cx5="http://schemas.microsoft.com/office/drawing/2016/5/11/chartex" xmlns:cx6="http://schemas.microsoft.com/office/drawing/2016/5/12/chartex" xmlns:cx7="http://schemas.microsoft.com/office/drawing/2016/5/13/chartex" xmlns:cx8="http://schemas.microsoft.com/office/drawing/2016/5/14/chartex" xmlns:mc="http://schemas.openxmlformats.org/markup-compatibility/2006" xmlns:aink="http://schemas.microsoft.com/office/drawing/2016/ink" xmlns:am3d="http://schemas.microsoft.com/office/drawing/2017/model3d" xmlns:o="urn:schemas-microsoft-com:office:office" xmlns:r="http://schemas.openxmlformats.org/officeDocument/2006/relationships" xmlns:m="http://schemas.openxmlformats.org/officeDocument/2006/math" xmlns:v="urn:schemas-microsoft-com:vml" xmlns:wp14="http://schemas.microsoft.com/office/word/2010/wordprocessingDrawing" xmlns:wp="http://schemas.openxmlformats.org/drawingml/2006/wordprocessingDrawing" xmlns:w10="urn:schemas-microsoft-com:office:word" xmlns:w="http://schemas.openxmlformats.org/wordprocessingml/2006/main" xmlns:w14="http://schemas.microsoft.com/office/word/2010/wordml" xmlns:w15="http://schemas.microsoft.com/office/word/2012/wordml" xmlns:w16cex="http://schemas.microsoft.com/office/word/2018/wordml/cex" xmlns:w16cid="http://schemas.microsoft.com/office/word/2016/wordml/cid" xmlns:w16="http://schemas.microsoft.com/office/word/2018/wordml" xmlns:w16sdtdh="http://schemas.microsoft.com/office/word/2020/wordml/sdtdatahash" xmlns:w16se="http://schemas.microsoft.com/office/word/2015/wordml/symex" xmlns:wpg="http://schemas.microsoft.com/office/word/2010/wordprocessingGroup" xmlns:wpi="http://schemas.microsoft.com/office/word/2010/wordprocessingInk" xmlns:wne="http://schemas.microsoft.com/office/word/2006/wordml" xmlns:wps="http://schemas.microsoft.com/office/word/2010/wordprocessingShape" mc:Ignorable="w14 w15 w16se w16cid w16 w16cex w16sdtdh wp14">
+<w:footnotes xmlns:wpc="http://schemas.microsoft.com/office/word/2010/wordprocessingCanvas" xmlns:cx="http://schemas.microsoft.com/office/drawing/2014/chartex" xmlns:cx1="http://schemas.microsoft.com/office/drawing/2015/9/8/chartex" xmlns:cx2="http://schemas.microsoft.com/office/drawing/2015/10/21/chartex" xmlns:cx3="http://schemas.microsoft.com/office/drawing/2016/5/9/chartex" xmlns:cx4="http://schemas.microsoft.com/office/drawing/2016/5/10/chartex" xmlns:cx5="http://schemas.microsoft.com/office/drawing/2016/5/11/chartex" xmlns:cx6="http://schemas.microsoft.com/office/drawing/2016/5/12/chartex" xmlns:cx7="http://schemas.microsoft.com/office/drawing/2016/5/13/chartex" xmlns:cx8="http://schemas.microsoft.com/office/drawing/2016/5/14/chartex" xmlns:mc="http://schemas.openxmlformats.org/markup-compatibility/2006" xmlns:aink="http://schemas.microsoft.com/office/drawing/2016/ink" xmlns:am3d="http://schemas.microsoft.com/office/drawing/2017/model3d" xmlns:o="urn:schemas-microsoft-com:office:office" xmlns:oel="http://schemas.microsoft.com/office/2019/extlst" xmlns:r="http://schemas.openxmlformats.org/officeDocument/2006/relationships" xmlns:m="http://schemas.openxmlformats.org/officeDocument/2006/math" xmlns:v="urn:schemas-microsoft-com:vml" xmlns:wp14="http://schemas.microsoft.com/office/word/2010/wordprocessingDrawing" xmlns:wp="http://schemas.openxmlformats.org/drawingml/2006/wordprocessingDrawing" xmlns:w10="urn:schemas-microsoft-com:office:word" xmlns:w="http://schemas.openxmlformats.org/wordprocessingml/2006/main" xmlns:w14="http://schemas.microsoft.com/office/word/2010/wordml" xmlns:w15="http://schemas.microsoft.com/office/word/2012/wordml" xmlns:w16cex="http://schemas.microsoft.com/office/word/2018/wordml/cex" xmlns:w16cid="http://schemas.microsoft.com/office/word/2016/wordml/cid" xmlns:w16="http://schemas.microsoft.com/office/word/2018/wordml" xmlns:w16sdtdh="http://schemas.microsoft.com/office/word/2020/wordml/sdtdatahash" xmlns:w16se="http://schemas.microsoft.com/office/word/2015/wordml/symex" xmlns:wpg="http://schemas.microsoft.com/office/word/2010/wordprocessingGroup" xmlns:wpi="http://schemas.microsoft.com/office/word/2010/wordprocessingInk" xmlns:wne="http://schemas.microsoft.com/office/word/2006/wordml" xmlns:wps="http://schemas.microsoft.com/office/word/2010/wordprocessingShape" mc:Ignorable="w14 w15 w16se w16cid w16 w16cex w16sdtdh wp14">
   <w:footnote w:type="separator" w:id="-1">
     <w:p>
       <w:pPr>

</xml_diff>

<commit_message>
UPDATED Class diagrams and compiled all documents
</commit_message>
<xml_diff>
--- a/docs/game/diagrams/Diagrams.docx
+++ b/docs/game/diagrams/Diagrams.docx
@@ -32,8 +32,16 @@
         <w:rPr>
           <w:lang w:val="en-US"/>
         </w:rPr>
-        <w:t>Matthew Siegenthaler, James Huynh, Chun Kau Mok</w:t>
-      </w:r>
+        <w:t xml:space="preserve">Matthew Siegenthaler, James Huynh, Chun Kau </w:t>
+      </w:r>
+      <w:proofErr w:type="spellStart"/>
+      <w:r>
+        <w:rPr>
+          <w:lang w:val="en-US"/>
+        </w:rPr>
+        <w:t>Mok</w:t>
+      </w:r>
+      <w:proofErr w:type="spellEnd"/>
     </w:p>
     <w:sdt>
       <w:sdtPr>
@@ -1418,10 +1426,10 @@
           <w:lang w:val="en-US"/>
         </w:rPr>
         <w:drawing>
-          <wp:inline distT="0" distB="0" distL="0" distR="0" wp14:anchorId="549C2234" wp14:editId="67F447AA">
+          <wp:inline distT="0" distB="0" distL="0" distR="0" wp14:anchorId="4A32481B" wp14:editId="42E90B80">
             <wp:extent cx="5731510" cy="3703320"/>
             <wp:effectExtent l="0" t="0" r="2540" b="0"/>
-            <wp:docPr id="6" name="Picture 6" descr="Chart, box and whisker chart&#10;&#10;Description automatically generated"/>
+            <wp:docPr id="1" name="Picture 1" descr="Chart, box and whisker chart&#10;&#10;Description automatically generated"/>
             <wp:cNvGraphicFramePr>
               <a:graphicFrameLocks xmlns:a="http://schemas.openxmlformats.org/drawingml/2006/main" noChangeAspect="1"/>
             </wp:cNvGraphicFramePr>
@@ -1429,7 +1437,7 @@
               <a:graphicData uri="http://schemas.openxmlformats.org/drawingml/2006/picture">
                 <pic:pic xmlns:pic="http://schemas.openxmlformats.org/drawingml/2006/picture">
                   <pic:nvPicPr>
-                    <pic:cNvPr id="6" name="Picture 6" descr="Chart, box and whisker chart&#10;&#10;Description automatically generated"/>
+                    <pic:cNvPr id="1" name="Picture 1" descr="Chart, box and whisker chart&#10;&#10;Description automatically generated"/>
                     <pic:cNvPicPr/>
                   </pic:nvPicPr>
                   <pic:blipFill>
@@ -1488,10 +1496,10 @@
           <w:lang w:val="en-US"/>
         </w:rPr>
         <w:drawing>
-          <wp:inline distT="0" distB="0" distL="0" distR="0" wp14:anchorId="6CB4E075" wp14:editId="02C1D0AC">
+          <wp:inline distT="0" distB="0" distL="0" distR="0" wp14:anchorId="539B7E94" wp14:editId="6651A030">
             <wp:extent cx="5731510" cy="3332480"/>
             <wp:effectExtent l="0" t="0" r="2540" b="1270"/>
-            <wp:docPr id="12" name="Picture 12" descr="Diagram&#10;&#10;Description automatically generated"/>
+            <wp:docPr id="2" name="Picture 2" descr="Diagram&#10;&#10;Description automatically generated"/>
             <wp:cNvGraphicFramePr>
               <a:graphicFrameLocks xmlns:a="http://schemas.openxmlformats.org/drawingml/2006/main" noChangeAspect="1"/>
             </wp:cNvGraphicFramePr>
@@ -1499,7 +1507,7 @@
               <a:graphicData uri="http://schemas.openxmlformats.org/drawingml/2006/picture">
                 <pic:pic xmlns:pic="http://schemas.openxmlformats.org/drawingml/2006/picture">
                   <pic:nvPicPr>
-                    <pic:cNvPr id="12" name="Picture 12" descr="Diagram&#10;&#10;Description automatically generated"/>
+                    <pic:cNvPr id="2" name="Picture 2" descr="Diagram&#10;&#10;Description automatically generated"/>
                     <pic:cNvPicPr/>
                   </pic:nvPicPr>
                   <pic:blipFill>
@@ -1559,10 +1567,10 @@
           <w:lang w:val="en-US"/>
         </w:rPr>
         <w:drawing>
-          <wp:inline distT="0" distB="0" distL="0" distR="0" wp14:anchorId="6F5A88C2" wp14:editId="7E666FF7">
+          <wp:inline distT="0" distB="0" distL="0" distR="0" wp14:anchorId="69C4F08F" wp14:editId="7A1DCA25">
             <wp:extent cx="5731510" cy="3983990"/>
             <wp:effectExtent l="0" t="0" r="2540" b="0"/>
-            <wp:docPr id="13" name="Picture 13" descr="Graphical user interface, diagram&#10;&#10;Description automatically generated"/>
+            <wp:docPr id="3" name="Picture 3" descr="Graphical user interface, diagram&#10;&#10;Description automatically generated"/>
             <wp:cNvGraphicFramePr>
               <a:graphicFrameLocks xmlns:a="http://schemas.openxmlformats.org/drawingml/2006/main" noChangeAspect="1"/>
             </wp:cNvGraphicFramePr>
@@ -1570,7 +1578,7 @@
               <a:graphicData uri="http://schemas.openxmlformats.org/drawingml/2006/picture">
                 <pic:pic xmlns:pic="http://schemas.openxmlformats.org/drawingml/2006/picture">
                   <pic:nvPicPr>
-                    <pic:cNvPr id="13" name="Picture 13" descr="Graphical user interface, diagram&#10;&#10;Description automatically generated"/>
+                    <pic:cNvPr id="3" name="Picture 3" descr="Graphical user interface, diagram&#10;&#10;Description automatically generated"/>
                     <pic:cNvPicPr/>
                   </pic:nvPicPr>
                   <pic:blipFill>
@@ -1629,10 +1637,10 @@
           <w:lang w:val="en-US"/>
         </w:rPr>
         <w:drawing>
-          <wp:inline distT="0" distB="0" distL="0" distR="0" wp14:anchorId="5FD514FD" wp14:editId="02C23A45">
+          <wp:inline distT="0" distB="0" distL="0" distR="0" wp14:anchorId="382BB4EC" wp14:editId="66A120BC">
             <wp:extent cx="5731510" cy="4126865"/>
             <wp:effectExtent l="0" t="0" r="2540" b="6985"/>
-            <wp:docPr id="14" name="Picture 14" descr="Diagram&#10;&#10;Description automatically generated"/>
+            <wp:docPr id="4" name="Picture 4" descr="Diagram&#10;&#10;Description automatically generated"/>
             <wp:cNvGraphicFramePr>
               <a:graphicFrameLocks xmlns:a="http://schemas.openxmlformats.org/drawingml/2006/main" noChangeAspect="1"/>
             </wp:cNvGraphicFramePr>
@@ -1640,7 +1648,7 @@
               <a:graphicData uri="http://schemas.openxmlformats.org/drawingml/2006/picture">
                 <pic:pic xmlns:pic="http://schemas.openxmlformats.org/drawingml/2006/picture">
                   <pic:nvPicPr>
-                    <pic:cNvPr id="14" name="Picture 14" descr="Diagram&#10;&#10;Description automatically generated"/>
+                    <pic:cNvPr id="4" name="Picture 4" descr="Diagram&#10;&#10;Description automatically generated"/>
                     <pic:cNvPicPr/>
                   </pic:nvPicPr>
                   <pic:blipFill>
@@ -1700,10 +1708,10 @@
           <w:lang w:val="en-US"/>
         </w:rPr>
         <w:drawing>
-          <wp:inline distT="0" distB="0" distL="0" distR="0" wp14:anchorId="71C09B70" wp14:editId="06A331E2">
+          <wp:inline distT="0" distB="0" distL="0" distR="0" wp14:anchorId="76677601" wp14:editId="10195B6C">
             <wp:extent cx="5731510" cy="3324860"/>
             <wp:effectExtent l="0" t="0" r="2540" b="8890"/>
-            <wp:docPr id="15" name="Picture 15" descr="Diagram&#10;&#10;Description automatically generated"/>
+            <wp:docPr id="5" name="Picture 5" descr="Diagram&#10;&#10;Description automatically generated"/>
             <wp:cNvGraphicFramePr>
               <a:graphicFrameLocks xmlns:a="http://schemas.openxmlformats.org/drawingml/2006/main" noChangeAspect="1"/>
             </wp:cNvGraphicFramePr>
@@ -1711,7 +1719,7 @@
               <a:graphicData uri="http://schemas.openxmlformats.org/drawingml/2006/picture">
                 <pic:pic xmlns:pic="http://schemas.openxmlformats.org/drawingml/2006/picture">
                   <pic:nvPicPr>
-                    <pic:cNvPr id="15" name="Picture 15" descr="Diagram&#10;&#10;Description automatically generated"/>
+                    <pic:cNvPr id="5" name="Picture 5" descr="Diagram&#10;&#10;Description automatically generated"/>
                     <pic:cNvPicPr/>
                   </pic:nvPicPr>
                   <pic:blipFill>
@@ -1758,10 +1766,10 @@
           <w:noProof/>
         </w:rPr>
         <w:drawing>
-          <wp:inline distT="0" distB="0" distL="0" distR="0" wp14:anchorId="276DF13B" wp14:editId="688B61B9">
+          <wp:inline distT="0" distB="0" distL="0" distR="0" wp14:anchorId="01E96B89" wp14:editId="0C701A11">
             <wp:extent cx="5731510" cy="3140710"/>
             <wp:effectExtent l="0" t="0" r="2540" b="2540"/>
-            <wp:docPr id="16" name="Picture 16" descr="Diagram&#10;&#10;Description automatically generated"/>
+            <wp:docPr id="7" name="Picture 7" descr="Diagram&#10;&#10;Description automatically generated"/>
             <wp:cNvGraphicFramePr>
               <a:graphicFrameLocks xmlns:a="http://schemas.openxmlformats.org/drawingml/2006/main" noChangeAspect="1"/>
             </wp:cNvGraphicFramePr>
@@ -1769,7 +1777,7 @@
               <a:graphicData uri="http://schemas.openxmlformats.org/drawingml/2006/picture">
                 <pic:pic xmlns:pic="http://schemas.openxmlformats.org/drawingml/2006/picture">
                   <pic:nvPicPr>
-                    <pic:cNvPr id="16" name="Picture 16" descr="Diagram&#10;&#10;Description automatically generated"/>
+                    <pic:cNvPr id="7" name="Picture 7" descr="Diagram&#10;&#10;Description automatically generated"/>
                     <pic:cNvPicPr/>
                   </pic:nvPicPr>
                   <pic:blipFill>
@@ -1817,10 +1825,10 @@
           <w:noProof/>
         </w:rPr>
         <w:drawing>
-          <wp:inline distT="0" distB="0" distL="0" distR="0" wp14:anchorId="032A05C6" wp14:editId="7ED0476F">
-            <wp:extent cx="4359910" cy="3837745"/>
-            <wp:effectExtent l="0" t="0" r="2540" b="0"/>
-            <wp:docPr id="17" name="Picture 17" descr="Diagram&#10;&#10;Description automatically generated"/>
+          <wp:inline distT="0" distB="0" distL="0" distR="0" wp14:anchorId="67137180" wp14:editId="55C084ED">
+            <wp:extent cx="4859184" cy="4277223"/>
+            <wp:effectExtent l="0" t="0" r="0" b="9525"/>
+            <wp:docPr id="8" name="Picture 8" descr="Diagram&#10;&#10;Description automatically generated"/>
             <wp:cNvGraphicFramePr>
               <a:graphicFrameLocks xmlns:a="http://schemas.openxmlformats.org/drawingml/2006/main" noChangeAspect="1"/>
             </wp:cNvGraphicFramePr>
@@ -1828,7 +1836,7 @@
               <a:graphicData uri="http://schemas.openxmlformats.org/drawingml/2006/picture">
                 <pic:pic xmlns:pic="http://schemas.openxmlformats.org/drawingml/2006/picture">
                   <pic:nvPicPr>
-                    <pic:cNvPr id="17" name="Picture 17" descr="Diagram&#10;&#10;Description automatically generated"/>
+                    <pic:cNvPr id="8" name="Picture 8" descr="Diagram&#10;&#10;Description automatically generated"/>
                     <pic:cNvPicPr/>
                   </pic:nvPicPr>
                   <pic:blipFill>
@@ -1846,7 +1854,7 @@
                   <pic:spPr>
                     <a:xfrm>
                       <a:off x="0" y="0"/>
-                      <a:ext cx="4363307" cy="3840736"/>
+                      <a:ext cx="4859184" cy="4277223"/>
                     </a:xfrm>
                     <a:prstGeom prst="rect">
                       <a:avLst/>
@@ -1865,10 +1873,7 @@
       </w:pPr>
       <w:bookmarkStart w:id="8" w:name="_Toc104154126"/>
       <w:r>
-        <w:t>REQ</w:t>
-      </w:r>
-      <w:r>
-        <w:t>8</w:t>
+        <w:t>REQ8</w:t>
       </w:r>
       <w:bookmarkEnd w:id="8"/>
     </w:p>
@@ -1878,10 +1883,10 @@
           <w:noProof/>
         </w:rPr>
         <w:drawing>
-          <wp:inline distT="0" distB="0" distL="0" distR="0" wp14:anchorId="5F355DBD" wp14:editId="49BCD6B8">
-            <wp:extent cx="5731510" cy="4283710"/>
-            <wp:effectExtent l="0" t="0" r="2540" b="2540"/>
-            <wp:docPr id="18" name="Picture 18" descr="Diagram&#10;&#10;Description automatically generated"/>
+          <wp:inline distT="0" distB="0" distL="0" distR="0" wp14:anchorId="56AAA794" wp14:editId="627E85EE">
+            <wp:extent cx="5296440" cy="3958541"/>
+            <wp:effectExtent l="0" t="0" r="0" b="4445"/>
+            <wp:docPr id="9" name="Picture 9" descr="Diagram&#10;&#10;Description automatically generated"/>
             <wp:cNvGraphicFramePr>
               <a:graphicFrameLocks xmlns:a="http://schemas.openxmlformats.org/drawingml/2006/main" noChangeAspect="1"/>
             </wp:cNvGraphicFramePr>
@@ -1889,7 +1894,7 @@
               <a:graphicData uri="http://schemas.openxmlformats.org/drawingml/2006/picture">
                 <pic:pic xmlns:pic="http://schemas.openxmlformats.org/drawingml/2006/picture">
                   <pic:nvPicPr>
-                    <pic:cNvPr id="18" name="Picture 18" descr="Diagram&#10;&#10;Description automatically generated"/>
+                    <pic:cNvPr id="9" name="Picture 9" descr="Diagram&#10;&#10;Description automatically generated"/>
                     <pic:cNvPicPr/>
                   </pic:nvPicPr>
                   <pic:blipFill>
@@ -1907,7 +1912,7 @@
                   <pic:spPr>
                     <a:xfrm>
                       <a:off x="0" y="0"/>
-                      <a:ext cx="5731510" cy="4283710"/>
+                      <a:ext cx="5309849" cy="3968562"/>
                     </a:xfrm>
                     <a:prstGeom prst="rect">
                       <a:avLst/>
@@ -1927,10 +1932,7 @@
       <w:bookmarkStart w:id="9" w:name="_Toc104154127"/>
       <w:r>
         <w:lastRenderedPageBreak/>
-        <w:t>REQ</w:t>
-      </w:r>
-      <w:r>
-        <w:t>9</w:t>
+        <w:t>REQ9</w:t>
       </w:r>
       <w:bookmarkEnd w:id="9"/>
     </w:p>
@@ -1940,10 +1942,10 @@
           <w:noProof/>
         </w:rPr>
         <w:drawing>
-          <wp:inline distT="0" distB="0" distL="0" distR="0" wp14:anchorId="4A7242FF" wp14:editId="639FDB3F">
-            <wp:extent cx="5189684" cy="4008120"/>
-            <wp:effectExtent l="0" t="0" r="0" b="0"/>
-            <wp:docPr id="19" name="Picture 19" descr="Diagram&#10;&#10;Description automatically generated"/>
+          <wp:inline distT="0" distB="0" distL="0" distR="0" wp14:anchorId="027CFF95" wp14:editId="69924585">
+            <wp:extent cx="5731510" cy="4426585"/>
+            <wp:effectExtent l="0" t="0" r="2540" b="0"/>
+            <wp:docPr id="10" name="Picture 10" descr="Diagram&#10;&#10;Description automatically generated"/>
             <wp:cNvGraphicFramePr>
               <a:graphicFrameLocks xmlns:a="http://schemas.openxmlformats.org/drawingml/2006/main" noChangeAspect="1"/>
             </wp:cNvGraphicFramePr>
@@ -1951,7 +1953,7 @@
               <a:graphicData uri="http://schemas.openxmlformats.org/drawingml/2006/picture">
                 <pic:pic xmlns:pic="http://schemas.openxmlformats.org/drawingml/2006/picture">
                   <pic:nvPicPr>
-                    <pic:cNvPr id="19" name="Picture 19" descr="Diagram&#10;&#10;Description automatically generated"/>
+                    <pic:cNvPr id="10" name="Picture 10" descr="Diagram&#10;&#10;Description automatically generated"/>
                     <pic:cNvPicPr/>
                   </pic:nvPicPr>
                   <pic:blipFill>
@@ -1969,7 +1971,7 @@
                   <pic:spPr>
                     <a:xfrm>
                       <a:off x="0" y="0"/>
-                      <a:ext cx="5193945" cy="4011411"/>
+                      <a:ext cx="5731510" cy="4426585"/>
                     </a:xfrm>
                     <a:prstGeom prst="rect">
                       <a:avLst/>
@@ -1988,10 +1990,7 @@
       </w:pPr>
       <w:bookmarkStart w:id="10" w:name="_Toc104154128"/>
       <w:r>
-        <w:t>REQ</w:t>
-      </w:r>
-      <w:r>
-        <w:t>10</w:t>
+        <w:t>REQ10</w:t>
       </w:r>
       <w:bookmarkEnd w:id="10"/>
     </w:p>
@@ -2001,10 +2000,10 @@
           <w:noProof/>
         </w:rPr>
         <w:drawing>
-          <wp:inline distT="0" distB="0" distL="0" distR="0" wp14:anchorId="3ECD4094" wp14:editId="57DC1F0F">
-            <wp:extent cx="4923790" cy="2501172"/>
-            <wp:effectExtent l="0" t="0" r="0" b="0"/>
-            <wp:docPr id="20" name="Picture 20" descr="Diagram&#10;&#10;Description automatically generated"/>
+          <wp:inline distT="0" distB="0" distL="0" distR="0" wp14:anchorId="2F183301" wp14:editId="09AC2758">
+            <wp:extent cx="5731510" cy="3512820"/>
+            <wp:effectExtent l="0" t="0" r="2540" b="0"/>
+            <wp:docPr id="11" name="Picture 11" descr="Diagram&#10;&#10;Description automatically generated"/>
             <wp:cNvGraphicFramePr>
               <a:graphicFrameLocks xmlns:a="http://schemas.openxmlformats.org/drawingml/2006/main" noChangeAspect="1"/>
             </wp:cNvGraphicFramePr>
@@ -2012,7 +2011,7 @@
               <a:graphicData uri="http://schemas.openxmlformats.org/drawingml/2006/picture">
                 <pic:pic xmlns:pic="http://schemas.openxmlformats.org/drawingml/2006/picture">
                   <pic:nvPicPr>
-                    <pic:cNvPr id="20" name="Picture 20" descr="Diagram&#10;&#10;Description automatically generated"/>
+                    <pic:cNvPr id="11" name="Picture 11" descr="Diagram&#10;&#10;Description automatically generated"/>
                     <pic:cNvPicPr/>
                   </pic:nvPicPr>
                   <pic:blipFill>
@@ -2030,7 +2029,7 @@
                   <pic:spPr>
                     <a:xfrm>
                       <a:off x="0" y="0"/>
-                      <a:ext cx="4930867" cy="2504767"/>
+                      <a:ext cx="5731510" cy="3512820"/>
                     </a:xfrm>
                     <a:prstGeom prst="rect">
                       <a:avLst/>
@@ -2050,10 +2049,7 @@
       <w:bookmarkStart w:id="11" w:name="_Toc104154129"/>
       <w:r>
         <w:lastRenderedPageBreak/>
-        <w:t>REQ</w:t>
-      </w:r>
-      <w:r>
-        <w:t>11</w:t>
+        <w:t>REQ11</w:t>
       </w:r>
       <w:bookmarkEnd w:id="11"/>
     </w:p>
@@ -2063,10 +2059,10 @@
           <w:noProof/>
         </w:rPr>
         <w:drawing>
-          <wp:inline distT="0" distB="0" distL="0" distR="0" wp14:anchorId="143B57EE" wp14:editId="44AEE23D">
+          <wp:inline distT="0" distB="0" distL="0" distR="0" wp14:anchorId="1DEA2F55" wp14:editId="58494CC4">
             <wp:extent cx="5731510" cy="2687955"/>
             <wp:effectExtent l="0" t="0" r="2540" b="0"/>
-            <wp:docPr id="21" name="Picture 21" descr="Diagram&#10;&#10;Description automatically generated"/>
+            <wp:docPr id="27" name="Picture 27" descr="Diagram&#10;&#10;Description automatically generated"/>
             <wp:cNvGraphicFramePr>
               <a:graphicFrameLocks xmlns:a="http://schemas.openxmlformats.org/drawingml/2006/main" noChangeAspect="1"/>
             </wp:cNvGraphicFramePr>
@@ -2074,7 +2070,7 @@
               <a:graphicData uri="http://schemas.openxmlformats.org/drawingml/2006/picture">
                 <pic:pic xmlns:pic="http://schemas.openxmlformats.org/drawingml/2006/picture">
                   <pic:nvPicPr>
-                    <pic:cNvPr id="21" name="Picture 21" descr="Diagram&#10;&#10;Description automatically generated"/>
+                    <pic:cNvPr id="27" name="Picture 27" descr="Diagram&#10;&#10;Description automatically generated"/>
                     <pic:cNvPicPr/>
                   </pic:nvPicPr>
                   <pic:blipFill>
@@ -2111,10 +2107,7 @@
       </w:pPr>
       <w:bookmarkStart w:id="12" w:name="_Toc104154130"/>
       <w:r>
-        <w:t>REQ</w:t>
-      </w:r>
-      <w:r>
-        <w:t>1</w:t>
+        <w:t>REQ1</w:t>
       </w:r>
       <w:r>
         <w:t>2</w:t>
@@ -2127,10 +2120,10 @@
           <w:noProof/>
         </w:rPr>
         <w:drawing>
-          <wp:inline distT="0" distB="0" distL="0" distR="0" wp14:anchorId="486760FB" wp14:editId="4CBFCDFF">
+          <wp:inline distT="0" distB="0" distL="0" distR="0" wp14:anchorId="125C068D" wp14:editId="5B5C9A03">
             <wp:extent cx="5731510" cy="3510915"/>
             <wp:effectExtent l="0" t="0" r="2540" b="0"/>
-            <wp:docPr id="22" name="Picture 22" descr="Graphical user interface, diagram&#10;&#10;Description automatically generated"/>
+            <wp:docPr id="28" name="Picture 28" descr="Graphical user interface, diagram&#10;&#10;Description automatically generated"/>
             <wp:cNvGraphicFramePr>
               <a:graphicFrameLocks xmlns:a="http://schemas.openxmlformats.org/drawingml/2006/main" noChangeAspect="1"/>
             </wp:cNvGraphicFramePr>
@@ -2138,7 +2131,7 @@
               <a:graphicData uri="http://schemas.openxmlformats.org/drawingml/2006/picture">
                 <pic:pic xmlns:pic="http://schemas.openxmlformats.org/drawingml/2006/picture">
                   <pic:nvPicPr>
-                    <pic:cNvPr id="22" name="Picture 22" descr="Graphical user interface, diagram&#10;&#10;Description automatically generated"/>
+                    <pic:cNvPr id="28" name="Picture 28" descr="Graphical user interface, diagram&#10;&#10;Description automatically generated"/>
                     <pic:cNvPicPr/>
                   </pic:nvPicPr>
                   <pic:blipFill>
@@ -2189,7 +2182,15 @@
       </w:pPr>
       <w:bookmarkStart w:id="14" w:name="_Toc104154132"/>
       <w:r>
-        <w:t>REQ1 Mature.tick()</w:t>
+        <w:t xml:space="preserve">REQ1 </w:t>
+      </w:r>
+      <w:proofErr w:type="spellStart"/>
+      <w:r>
+        <w:t>Mature.tick</w:t>
+      </w:r>
+      <w:proofErr w:type="spellEnd"/>
+      <w:r>
+        <w:t>()</w:t>
       </w:r>
       <w:bookmarkEnd w:id="14"/>
     </w:p>
@@ -2248,7 +2249,15 @@
       <w:bookmarkStart w:id="15" w:name="_Toc104154133"/>
       <w:r>
         <w:lastRenderedPageBreak/>
-        <w:t>REQ2 JumpActorAction.execute()</w:t>
+        <w:t xml:space="preserve">REQ2 </w:t>
+      </w:r>
+      <w:proofErr w:type="spellStart"/>
+      <w:r>
+        <w:t>JumpActorAction.execute</w:t>
+      </w:r>
+      <w:proofErr w:type="spellEnd"/>
+      <w:r>
+        <w:t>()</w:t>
       </w:r>
       <w:bookmarkEnd w:id="15"/>
     </w:p>
@@ -2309,8 +2318,13 @@
       <w:r>
         <w:t xml:space="preserve">REQ5 </w:t>
       </w:r>
-      <w:r>
-        <w:t>PurchaseAction.execute()</w:t>
+      <w:proofErr w:type="spellStart"/>
+      <w:r>
+        <w:t>PurchaseAction.execute</w:t>
+      </w:r>
+      <w:proofErr w:type="spellEnd"/>
+      <w:r>
+        <w:t>()</w:t>
       </w:r>
       <w:bookmarkEnd w:id="16"/>
     </w:p>
@@ -2369,10 +2383,15 @@
       <w:bookmarkStart w:id="17" w:name="_Toc104154135"/>
       <w:r>
         <w:lastRenderedPageBreak/>
-        <w:t>REQ</w:t>
-      </w:r>
-      <w:r>
-        <w:t>8 WarpAction.execute()</w:t>
+        <w:t xml:space="preserve">REQ8 </w:t>
+      </w:r>
+      <w:proofErr w:type="spellStart"/>
+      <w:r>
+        <w:t>WarpAction.execute</w:t>
+      </w:r>
+      <w:proofErr w:type="spellEnd"/>
+      <w:r>
+        <w:t>()</w:t>
       </w:r>
       <w:bookmarkEnd w:id="17"/>
     </w:p>

</xml_diff>